<commit_message>
4sem: N&C: Complete report
</commit_message>
<xml_diff>
--- a/4sem/commun-s/CGT/report.docx
+++ b/4sem/commun-s/CGT/report.docx
@@ -186,7 +186,7 @@
       </w:pPr>
       <w:r>
         <w:rPr/>
-        <w:t>Тема: «</w:t>
+        <w:t xml:space="preserve">Тема: </w:t>
       </w:r>
       <w:bookmarkStart w:id="1" w:name="page394R_mcid01"/>
       <w:bookmarkEnd w:id="1"/>
@@ -195,10 +195,6 @@
           <w:rFonts w:ascii="serif" w:hAnsi="serif"/>
         </w:rPr>
         <w:t>«Локальная компьютерная сеть»</w:t>
-      </w:r>
-      <w:r>
-        <w:rPr/>
-        <w:t>»</w:t>
       </w:r>
     </w:p>
     <w:p>
@@ -523,29 +519,25 @@
       </w:pPr>
       <w:r>
         <w:rPr/>
-      </w:r>
-    </w:p>
-    <w:p>
-      <w:pPr>
-        <w:pStyle w:val="Normal"/>
-        <w:bidi w:val="0"/>
-        <w:jc w:val="center"/>
+        <w:t>Новосибирск – 2023</w:t>
+      </w:r>
+      <w:r>
+        <w:fldChar w:fldCharType="begin"/>
+      </w:r>
+      <w:r>
         <w:rPr/>
-      </w:pPr>
+        <w:instrText xml:space="preserve"> XE "1" </w:instrText>
+      </w:r>
       <w:r>
         <w:rPr/>
-      </w:r>
-    </w:p>
-    <w:p>
-      <w:pPr>
-        <w:pStyle w:val="Normal"/>
-        <w:bidi w:val="0"/>
-        <w:jc w:val="center"/>
+        <w:fldChar w:fldCharType="separate"/>
+      </w:r>
+      <w:r>
         <w:rPr/>
-      </w:pPr>
+      </w:r>
       <w:r>
         <w:rPr/>
-        <w:t>Новосибирск – 2023</w:t>
+        <w:fldChar w:fldCharType="end"/>
       </w:r>
     </w:p>
     <w:p>
@@ -635,24 +627,6 @@
               <w:t>3</w:t>
             </w:r>
           </w:hyperlink>
-        </w:p>
-        <w:p>
-          <w:pPr>
-            <w:pStyle w:val="Contents2"/>
-            <w:bidi w:val="0"/>
-            <w:jc w:val="left"/>
-            <w:rPr/>
-          </w:pPr>
-          <w:hyperlink w:anchor="__RefHeading___Toc358_3814528064">
-            <w:r>
-              <w:rPr>
-                <w:rStyle w:val="IndexLink"/>
-              </w:rPr>
-              <w:t>Список литературы</w:t>
-              <w:tab/>
-              <w:t>13</w:t>
-            </w:r>
-          </w:hyperlink>
           <w:r>
             <w:rPr>
               <w:rStyle w:val="IndexLink"/>
@@ -6969,6 +6943,19 @@
         </w:rPr>
         <w:t>На данном этапе все 3 интерфейса на каждом Mikrotik объединены в мост. Корневые порты для каждого моста представлены в таблице ниже.</w:t>
       </w:r>
+      <w:r>
+        <w:br w:type="page"/>
+      </w:r>
+    </w:p>
+    <w:p>
+      <w:pPr>
+        <w:pStyle w:val="TextBody"/>
+        <w:jc w:val="left"/>
+        <w:rPr/>
+      </w:pPr>
+      <w:r>
+        <w:rPr/>
+      </w:r>
     </w:p>
     <w:tbl>
       <w:tblPr>
@@ -9682,15 +9669,7 @@
           <w:sz w:val="28"/>
           <w:szCs w:val="28"/>
         </w:rPr>
-        <w:t xml:space="preserve">Снизу представлен </w:t>
-      </w:r>
-      <w:r>
-        <w:rPr>
-          <w:rFonts w:ascii="Times New Roman" w:hAnsi="Times New Roman"/>
-          <w:sz w:val="28"/>
-          <w:szCs w:val="28"/>
-        </w:rPr>
-        <w:t>кадр DHCP-ACK для широковещательного адреса с ID 2</w:t>
+        <w:t>Снизу представлен кадр DHCP-ACK для широковещательного адреса с ID 2</w:t>
       </w:r>
     </w:p>
     <w:p>
@@ -10058,14 +10037,14 @@
         </w:tblCellMar>
       </w:tblPr>
       <w:tblGrid>
-        <w:gridCol w:w="4986"/>
+        <w:gridCol w:w="4985"/>
         <w:gridCol w:w="4986"/>
       </w:tblGrid>
       <w:tr>
         <w:trPr/>
         <w:tc>
           <w:tcPr>
-            <w:tcW w:w="4986" w:type="dxa"/>
+            <w:tcW w:w="4985" w:type="dxa"/>
             <w:tcBorders>
               <w:top w:val="single" w:sz="4" w:space="0" w:color="000000"/>
               <w:left w:val="single" w:sz="4" w:space="0" w:color="000000"/>
@@ -10075,6 +10054,7 @@
           <w:p>
             <w:pPr>
               <w:pStyle w:val="TableContents"/>
+              <w:widowControl w:val="false"/>
               <w:jc w:val="center"/>
               <w:rPr/>
             </w:pPr>
@@ -10097,6 +10077,7 @@
           <w:p>
             <w:pPr>
               <w:pStyle w:val="TableContents"/>
+              <w:widowControl w:val="false"/>
               <w:jc w:val="center"/>
               <w:rPr/>
             </w:pPr>
@@ -10111,7 +10092,7 @@
         <w:trPr/>
         <w:tc>
           <w:tcPr>
-            <w:tcW w:w="4986" w:type="dxa"/>
+            <w:tcW w:w="4985" w:type="dxa"/>
             <w:tcBorders>
               <w:left w:val="single" w:sz="4" w:space="0" w:color="000000"/>
               <w:bottom w:val="single" w:sz="4" w:space="0" w:color="000000"/>
@@ -10120,6 +10101,7 @@
           <w:p>
             <w:pPr>
               <w:pStyle w:val="TableContents"/>
+              <w:widowControl w:val="false"/>
               <w:jc w:val="center"/>
               <w:rPr/>
             </w:pPr>
@@ -10141,6 +10123,7 @@
           <w:p>
             <w:pPr>
               <w:pStyle w:val="TableContents"/>
+              <w:widowControl w:val="false"/>
               <w:jc w:val="center"/>
               <w:rPr>
                 <w:u w:val="none"/>
@@ -10159,7 +10142,7 @@
         <w:trPr/>
         <w:tc>
           <w:tcPr>
-            <w:tcW w:w="4986" w:type="dxa"/>
+            <w:tcW w:w="4985" w:type="dxa"/>
             <w:tcBorders>
               <w:left w:val="single" w:sz="4" w:space="0" w:color="000000"/>
               <w:bottom w:val="single" w:sz="4" w:space="0" w:color="000000"/>
@@ -10168,6 +10151,7 @@
           <w:p>
             <w:pPr>
               <w:pStyle w:val="TableContents"/>
+              <w:widowControl w:val="false"/>
               <w:jc w:val="center"/>
               <w:rPr/>
             </w:pPr>
@@ -10189,6 +10173,7 @@
           <w:p>
             <w:pPr>
               <w:pStyle w:val="TableContents"/>
+              <w:widowControl w:val="false"/>
               <w:jc w:val="center"/>
               <w:rPr/>
             </w:pPr>
@@ -10203,7 +10188,7 @@
         <w:trPr/>
         <w:tc>
           <w:tcPr>
-            <w:tcW w:w="4986" w:type="dxa"/>
+            <w:tcW w:w="4985" w:type="dxa"/>
             <w:tcBorders>
               <w:left w:val="single" w:sz="4" w:space="0" w:color="000000"/>
               <w:bottom w:val="single" w:sz="4" w:space="0" w:color="000000"/>
@@ -10212,6 +10197,7 @@
           <w:p>
             <w:pPr>
               <w:pStyle w:val="TableContents"/>
+              <w:widowControl w:val="false"/>
               <w:jc w:val="center"/>
               <w:rPr/>
             </w:pPr>
@@ -10233,6 +10219,7 @@
           <w:p>
             <w:pPr>
               <w:pStyle w:val="TableContents"/>
+              <w:widowControl w:val="false"/>
               <w:jc w:val="center"/>
               <w:rPr/>
             </w:pPr>
@@ -10358,14 +10345,14 @@
         </w:tblCellMar>
       </w:tblPr>
       <w:tblGrid>
-        <w:gridCol w:w="4986"/>
+        <w:gridCol w:w="4985"/>
         <w:gridCol w:w="4986"/>
       </w:tblGrid>
       <w:tr>
         <w:trPr/>
         <w:tc>
           <w:tcPr>
-            <w:tcW w:w="4986" w:type="dxa"/>
+            <w:tcW w:w="4985" w:type="dxa"/>
             <w:tcBorders>
               <w:top w:val="single" w:sz="4" w:space="0" w:color="000000"/>
               <w:left w:val="single" w:sz="4" w:space="0" w:color="000000"/>
@@ -10375,6 +10362,7 @@
           <w:p>
             <w:pPr>
               <w:pStyle w:val="TableContents"/>
+              <w:widowControl w:val="false"/>
               <w:jc w:val="center"/>
               <w:rPr/>
             </w:pPr>
@@ -10397,6 +10385,7 @@
           <w:p>
             <w:pPr>
               <w:pStyle w:val="TableContents"/>
+              <w:widowControl w:val="false"/>
               <w:jc w:val="center"/>
               <w:rPr/>
             </w:pPr>
@@ -10411,7 +10400,7 @@
         <w:trPr/>
         <w:tc>
           <w:tcPr>
-            <w:tcW w:w="4986" w:type="dxa"/>
+            <w:tcW w:w="4985" w:type="dxa"/>
             <w:tcBorders>
               <w:left w:val="single" w:sz="4" w:space="0" w:color="000000"/>
               <w:bottom w:val="single" w:sz="4" w:space="0" w:color="000000"/>
@@ -10420,6 +10409,7 @@
           <w:p>
             <w:pPr>
               <w:pStyle w:val="TableContents"/>
+              <w:widowControl w:val="false"/>
               <w:jc w:val="center"/>
               <w:rPr/>
             </w:pPr>
@@ -10441,6 +10431,7 @@
           <w:p>
             <w:pPr>
               <w:pStyle w:val="TableContents"/>
+              <w:widowControl w:val="false"/>
               <w:jc w:val="center"/>
               <w:rPr/>
             </w:pPr>
@@ -10455,7 +10446,7 @@
         <w:trPr/>
         <w:tc>
           <w:tcPr>
-            <w:tcW w:w="4986" w:type="dxa"/>
+            <w:tcW w:w="4985" w:type="dxa"/>
             <w:tcBorders>
               <w:left w:val="single" w:sz="4" w:space="0" w:color="000000"/>
               <w:bottom w:val="single" w:sz="4" w:space="0" w:color="000000"/>
@@ -10464,6 +10455,7 @@
           <w:p>
             <w:pPr>
               <w:pStyle w:val="TableContents"/>
+              <w:widowControl w:val="false"/>
               <w:jc w:val="center"/>
               <w:rPr/>
             </w:pPr>
@@ -10485,6 +10477,7 @@
           <w:p>
             <w:pPr>
               <w:pStyle w:val="TableContents"/>
+              <w:widowControl w:val="false"/>
               <w:jc w:val="center"/>
               <w:rPr/>
             </w:pPr>
@@ -10499,7 +10492,7 @@
         <w:trPr/>
         <w:tc>
           <w:tcPr>
-            <w:tcW w:w="4986" w:type="dxa"/>
+            <w:tcW w:w="4985" w:type="dxa"/>
             <w:tcBorders>
               <w:left w:val="single" w:sz="4" w:space="0" w:color="000000"/>
               <w:bottom w:val="single" w:sz="4" w:space="0" w:color="000000"/>
@@ -10508,6 +10501,7 @@
           <w:p>
             <w:pPr>
               <w:pStyle w:val="TableContents"/>
+              <w:widowControl w:val="false"/>
               <w:jc w:val="center"/>
               <w:rPr/>
             </w:pPr>
@@ -10529,6 +10523,7 @@
           <w:p>
             <w:pPr>
               <w:pStyle w:val="TableContents"/>
+              <w:widowControl w:val="false"/>
               <w:jc w:val="center"/>
               <w:rPr/>
             </w:pPr>
@@ -10543,7 +10538,7 @@
         <w:trPr/>
         <w:tc>
           <w:tcPr>
-            <w:tcW w:w="4986" w:type="dxa"/>
+            <w:tcW w:w="4985" w:type="dxa"/>
             <w:tcBorders>
               <w:left w:val="single" w:sz="4" w:space="0" w:color="000000"/>
               <w:bottom w:val="single" w:sz="4" w:space="0" w:color="000000"/>
@@ -10552,6 +10547,7 @@
           <w:p>
             <w:pPr>
               <w:pStyle w:val="TableContents"/>
+              <w:widowControl w:val="false"/>
               <w:jc w:val="center"/>
               <w:rPr/>
             </w:pPr>
@@ -10573,6 +10569,7 @@
           <w:p>
             <w:pPr>
               <w:pStyle w:val="TableContents"/>
+              <w:widowControl w:val="false"/>
               <w:jc w:val="center"/>
               <w:rPr/>
             </w:pPr>
@@ -10587,7 +10584,7 @@
         <w:trPr/>
         <w:tc>
           <w:tcPr>
-            <w:tcW w:w="4986" w:type="dxa"/>
+            <w:tcW w:w="4985" w:type="dxa"/>
             <w:tcBorders>
               <w:left w:val="single" w:sz="4" w:space="0" w:color="000000"/>
               <w:bottom w:val="single" w:sz="4" w:space="0" w:color="000000"/>
@@ -10596,6 +10593,7 @@
           <w:p>
             <w:pPr>
               <w:pStyle w:val="TableContents"/>
+              <w:widowControl w:val="false"/>
               <w:jc w:val="center"/>
               <w:rPr/>
             </w:pPr>
@@ -10617,6 +10615,7 @@
           <w:p>
             <w:pPr>
               <w:pStyle w:val="TableContents"/>
+              <w:widowControl w:val="false"/>
               <w:jc w:val="center"/>
               <w:rPr/>
             </w:pPr>
@@ -10631,7 +10630,7 @@
         <w:trPr/>
         <w:tc>
           <w:tcPr>
-            <w:tcW w:w="4986" w:type="dxa"/>
+            <w:tcW w:w="4985" w:type="dxa"/>
             <w:tcBorders>
               <w:left w:val="single" w:sz="4" w:space="0" w:color="000000"/>
               <w:bottom w:val="single" w:sz="4" w:space="0" w:color="000000"/>
@@ -10640,6 +10639,7 @@
           <w:p>
             <w:pPr>
               <w:pStyle w:val="TableContents"/>
+              <w:widowControl w:val="false"/>
               <w:jc w:val="center"/>
               <w:rPr/>
             </w:pPr>
@@ -10661,6 +10661,7 @@
           <w:p>
             <w:pPr>
               <w:pStyle w:val="TableContents"/>
+              <w:widowControl w:val="false"/>
               <w:jc w:val="center"/>
               <w:rPr/>
             </w:pPr>
@@ -11629,14 +11630,12 @@
         <w:spacing w:before="0" w:after="140"/>
         <w:jc w:val="center"/>
         <w:rPr>
-          <w:rFonts w:ascii="Times New Roman" w:hAnsi="Times New Roman"/>
-          <w:sz w:val="28"/>
-          <w:szCs w:val="28"/>
-        </w:rPr>
-      </w:pPr>
-      <w:r>
-        <w:rPr>
-          <w:rFonts w:ascii="Times New Roman" w:hAnsi="Times New Roman"/>
+          <w:rFonts w:ascii="Courier New" w:hAnsi="Courier New"/>
+        </w:rPr>
+      </w:pPr>
+      <w:r>
+        <w:rPr>
+          <w:rFonts w:ascii="Courier New" w:hAnsi="Courier New"/>
           <w:sz w:val="28"/>
           <w:szCs w:val="28"/>
         </w:rPr>
@@ -12013,14 +12012,12 @@
         <w:spacing w:before="0" w:after="140"/>
         <w:jc w:val="center"/>
         <w:rPr>
-          <w:rFonts w:ascii="Times New Roman" w:hAnsi="Times New Roman"/>
-          <w:sz w:val="28"/>
-          <w:szCs w:val="28"/>
-        </w:rPr>
-      </w:pPr>
-      <w:r>
-        <w:rPr>
-          <w:rFonts w:ascii="Times New Roman" w:hAnsi="Times New Roman"/>
+          <w:rFonts w:ascii="Courier New" w:hAnsi="Courier New"/>
+        </w:rPr>
+      </w:pPr>
+      <w:r>
+        <w:rPr>
+          <w:rFonts w:ascii="Courier New" w:hAnsi="Courier New"/>
           <w:sz w:val="28"/>
           <w:szCs w:val="28"/>
         </w:rPr>
@@ -12039,11 +12036,6 @@
         </w:rPr>
       </w:pPr>
       <w:r>
-        <w:rPr>
-          <w:rFonts w:ascii="Times New Roman" w:hAnsi="Times New Roman"/>
-          <w:sz w:val="28"/>
-          <w:szCs w:val="28"/>
-        </w:rPr>
         <w:drawing>
           <wp:anchor behindDoc="0" distT="0" distB="0" distL="0" distR="0" simplePos="0" locked="0" layoutInCell="0" allowOverlap="1" relativeHeight="39">
             <wp:simplePos x="0" y="0"/>
@@ -12434,6 +12426,2840 @@
           <w:szCs w:val="28"/>
         </w:rPr>
         <w:t>Рисунок 37 — выполнение команды ping для проверки доступа в интернет.</w:t>
+      </w:r>
+    </w:p>
+    <w:p>
+      <w:pPr>
+        <w:pStyle w:val="TextBody"/>
+        <w:spacing w:before="0" w:after="140"/>
+        <w:jc w:val="left"/>
+        <w:rPr/>
+      </w:pPr>
+      <w:r>
+        <w:rPr/>
+        <w:tab/>
+      </w:r>
+      <w:r>
+        <w:rPr>
+          <w:sz w:val="28"/>
+          <w:szCs w:val="28"/>
+        </w:rPr>
+        <w:t>8. Настройка протокола динамической маршрутизации OSPF.</w:t>
+      </w:r>
+    </w:p>
+    <w:p>
+      <w:pPr>
+        <w:pStyle w:val="TextBody"/>
+        <w:spacing w:before="0" w:after="140"/>
+        <w:jc w:val="left"/>
+        <w:rPr>
+          <w:sz w:val="28"/>
+          <w:szCs w:val="28"/>
+        </w:rPr>
+      </w:pPr>
+      <w:r>
+        <w:rPr>
+          <w:sz w:val="28"/>
+          <w:szCs w:val="28"/>
+        </w:rPr>
+        <w:t>Для начала, необходимо создать пример, по которому необходимо распространять таблицы динамической маршрутизации. Для этого, необходимо выполнить команду</w:t>
+      </w:r>
+    </w:p>
+    <w:p>
+      <w:pPr>
+        <w:pStyle w:val="TextBody"/>
+        <w:spacing w:before="0" w:after="140"/>
+        <w:jc w:val="center"/>
+        <w:rPr>
+          <w:rFonts w:ascii="Courier New" w:hAnsi="Courier New"/>
+        </w:rPr>
+      </w:pPr>
+      <w:r>
+        <w:rPr>
+          <w:rFonts w:ascii="Courier New" w:hAnsi="Courier New"/>
+          <w:sz w:val="28"/>
+          <w:szCs w:val="28"/>
+        </w:rPr>
+        <w:t>/routing/ospf/instance/add name=ospf-instance-01 version=2 vrf=main router-id=main redistribute=ospf,static,connected</w:t>
+      </w:r>
+    </w:p>
+    <w:p>
+      <w:pPr>
+        <w:pStyle w:val="TextBody"/>
+        <w:spacing w:before="0" w:after="140"/>
+        <w:jc w:val="left"/>
+        <w:rPr>
+          <w:sz w:val="28"/>
+          <w:szCs w:val="28"/>
+        </w:rPr>
+      </w:pPr>
+      <w:r>
+        <w:rPr>
+          <w:sz w:val="28"/>
+          <w:szCs w:val="28"/>
+        </w:rPr>
+        <w:t>Затем, необходимо создать площадь распространения таблиц динамической маршрутизации командой</w:t>
+      </w:r>
+    </w:p>
+    <w:p>
+      <w:pPr>
+        <w:pStyle w:val="TextBody"/>
+        <w:spacing w:before="0" w:after="140"/>
+        <w:jc w:val="center"/>
+        <w:rPr>
+          <w:rFonts w:ascii="Courier New" w:hAnsi="Courier New"/>
+        </w:rPr>
+      </w:pPr>
+      <w:r>
+        <w:rPr>
+          <w:rFonts w:ascii="Courier New" w:hAnsi="Courier New"/>
+          <w:sz w:val="28"/>
+          <w:szCs w:val="28"/>
+        </w:rPr>
+        <w:t>/routing/ospf/area/add name=ospf-area-01 instance=ospf-instance-01 area-id=0.0.0.0 type=default</w:t>
+      </w:r>
+    </w:p>
+    <w:p>
+      <w:pPr>
+        <w:pStyle w:val="TextBody"/>
+        <w:spacing w:before="0" w:after="140"/>
+        <w:jc w:val="left"/>
+        <w:rPr>
+          <w:sz w:val="28"/>
+          <w:szCs w:val="28"/>
+        </w:rPr>
+      </w:pPr>
+      <w:r>
+        <w:rPr>
+          <w:sz w:val="28"/>
+          <w:szCs w:val="28"/>
+        </w:rPr>
+        <w:t>И, последней командой для одного устройства Mikrotik, будет</w:t>
+      </w:r>
+    </w:p>
+    <w:p>
+      <w:pPr>
+        <w:pStyle w:val="TextBody"/>
+        <w:spacing w:before="0" w:after="140"/>
+        <w:jc w:val="center"/>
+        <w:rPr>
+          <w:rFonts w:ascii="Courier New" w:hAnsi="Courier New"/>
+        </w:rPr>
+      </w:pPr>
+      <w:r>
+        <w:rPr>
+          <w:rFonts w:ascii="Courier New" w:hAnsi="Courier New"/>
+          <w:sz w:val="28"/>
+          <w:szCs w:val="28"/>
+        </w:rPr>
+        <w:t>/routing/ospf/interface-template/add interfaces=bridge-01,vlan-02,vlan-03 area=ospf-area-01 instance-id=0 priority=128</w:t>
+      </w:r>
+    </w:p>
+    <w:p>
+      <w:pPr>
+        <w:pStyle w:val="TextBody"/>
+        <w:spacing w:before="0" w:after="140"/>
+        <w:jc w:val="left"/>
+        <w:rPr>
+          <w:sz w:val="28"/>
+          <w:szCs w:val="28"/>
+        </w:rPr>
+      </w:pPr>
+      <w:r>
+        <w:rPr>
+          <w:sz w:val="28"/>
+          <w:szCs w:val="28"/>
+        </w:rPr>
+        <w:t>Данные действия необходимо повторить на устройствах Mikrotik-02,  Mikrotik-03,  Mikrotik-04.</w:t>
+      </w:r>
+    </w:p>
+    <w:p>
+      <w:pPr>
+        <w:pStyle w:val="TextBody"/>
+        <w:spacing w:before="0" w:after="140"/>
+        <w:jc w:val="left"/>
+        <w:rPr>
+          <w:sz w:val="28"/>
+          <w:szCs w:val="28"/>
+        </w:rPr>
+      </w:pPr>
+      <w:r>
+        <w:rPr>
+          <w:sz w:val="28"/>
+          <w:szCs w:val="28"/>
+        </w:rPr>
+        <w:t>На рисунках 37-40 представлены таблицы динамической маршрутизации на устройствах Mikrotik-01,  Mikrotik-02,  Mikrotik-03,  Mikrotik-04.</w:t>
+      </w:r>
+      <w:r>
+        <w:br w:type="page"/>
+      </w:r>
+    </w:p>
+    <w:p>
+      <w:pPr>
+        <w:pStyle w:val="TextBody"/>
+        <w:spacing w:before="0" w:after="140"/>
+        <w:jc w:val="center"/>
+        <w:rPr>
+          <w:sz w:val="28"/>
+          <w:szCs w:val="28"/>
+        </w:rPr>
+      </w:pPr>
+      <w:r>
+        <w:drawing>
+          <wp:anchor behindDoc="0" distT="0" distB="0" distL="0" distR="0" simplePos="0" locked="0" layoutInCell="0" allowOverlap="1" relativeHeight="40">
+            <wp:simplePos x="0" y="0"/>
+            <wp:positionH relativeFrom="column">
+              <wp:align>center</wp:align>
+            </wp:positionH>
+            <wp:positionV relativeFrom="paragraph">
+              <wp:posOffset>635</wp:posOffset>
+            </wp:positionV>
+            <wp:extent cx="5962650" cy="2009775"/>
+            <wp:effectExtent l="0" t="0" r="0" b="0"/>
+            <wp:wrapSquare wrapText="largest"/>
+            <wp:docPr id="39" name="Image39" descr=""/>
+            <wp:cNvGraphicFramePr>
+              <a:graphicFrameLocks xmlns:a="http://schemas.openxmlformats.org/drawingml/2006/main" noChangeAspect="1"/>
+            </wp:cNvGraphicFramePr>
+            <a:graphic xmlns:a="http://schemas.openxmlformats.org/drawingml/2006/main">
+              <a:graphicData uri="http://schemas.openxmlformats.org/drawingml/2006/picture">
+                <pic:pic xmlns:pic="http://schemas.openxmlformats.org/drawingml/2006/picture">
+                  <pic:nvPicPr>
+                    <pic:cNvPr id="39" name="Image39" descr=""/>
+                    <pic:cNvPicPr>
+                      <a:picLocks noChangeAspect="1" noChangeArrowheads="1"/>
+                    </pic:cNvPicPr>
+                  </pic:nvPicPr>
+                  <pic:blipFill>
+                    <a:blip r:embed="rId40"/>
+                    <a:stretch>
+                      <a:fillRect/>
+                    </a:stretch>
+                  </pic:blipFill>
+                  <pic:spPr bwMode="auto">
+                    <a:xfrm>
+                      <a:off x="0" y="0"/>
+                      <a:ext cx="5962650" cy="2009775"/>
+                    </a:xfrm>
+                    <a:prstGeom prst="rect">
+                      <a:avLst/>
+                    </a:prstGeom>
+                  </pic:spPr>
+                </pic:pic>
+              </a:graphicData>
+            </a:graphic>
+          </wp:anchor>
+        </w:drawing>
+      </w:r>
+      <w:r>
+        <w:rPr>
+          <w:sz w:val="28"/>
+          <w:szCs w:val="28"/>
+        </w:rPr>
+        <w:t>Рисунок 37 — таблица динамической маршрутизации для Mikrotik-01.</w:t>
+      </w:r>
+    </w:p>
+    <w:p>
+      <w:pPr>
+        <w:pStyle w:val="TextBody"/>
+        <w:spacing w:before="0" w:after="140"/>
+        <w:jc w:val="center"/>
+        <w:rPr>
+          <w:sz w:val="28"/>
+          <w:szCs w:val="28"/>
+        </w:rPr>
+      </w:pPr>
+      <w:r>
+        <w:drawing>
+          <wp:anchor behindDoc="0" distT="0" distB="0" distL="0" distR="0" simplePos="0" locked="0" layoutInCell="0" allowOverlap="1" relativeHeight="41">
+            <wp:simplePos x="0" y="0"/>
+            <wp:positionH relativeFrom="column">
+              <wp:align>center</wp:align>
+            </wp:positionH>
+            <wp:positionV relativeFrom="paragraph">
+              <wp:posOffset>635</wp:posOffset>
+            </wp:positionV>
+            <wp:extent cx="5545455" cy="2740660"/>
+            <wp:effectExtent l="0" t="0" r="0" b="0"/>
+            <wp:wrapSquare wrapText="largest"/>
+            <wp:docPr id="40" name="Image40" descr=""/>
+            <wp:cNvGraphicFramePr>
+              <a:graphicFrameLocks xmlns:a="http://schemas.openxmlformats.org/drawingml/2006/main" noChangeAspect="1"/>
+            </wp:cNvGraphicFramePr>
+            <a:graphic xmlns:a="http://schemas.openxmlformats.org/drawingml/2006/main">
+              <a:graphicData uri="http://schemas.openxmlformats.org/drawingml/2006/picture">
+                <pic:pic xmlns:pic="http://schemas.openxmlformats.org/drawingml/2006/picture">
+                  <pic:nvPicPr>
+                    <pic:cNvPr id="40" name="Image40" descr=""/>
+                    <pic:cNvPicPr>
+                      <a:picLocks noChangeAspect="1" noChangeArrowheads="1"/>
+                    </pic:cNvPicPr>
+                  </pic:nvPicPr>
+                  <pic:blipFill>
+                    <a:blip r:embed="rId41"/>
+                    <a:stretch>
+                      <a:fillRect/>
+                    </a:stretch>
+                  </pic:blipFill>
+                  <pic:spPr bwMode="auto">
+                    <a:xfrm>
+                      <a:off x="0" y="0"/>
+                      <a:ext cx="5545455" cy="2740660"/>
+                    </a:xfrm>
+                    <a:prstGeom prst="rect">
+                      <a:avLst/>
+                    </a:prstGeom>
+                  </pic:spPr>
+                </pic:pic>
+              </a:graphicData>
+            </a:graphic>
+          </wp:anchor>
+        </w:drawing>
+      </w:r>
+      <w:r>
+        <w:rPr>
+          <w:sz w:val="28"/>
+          <w:szCs w:val="28"/>
+        </w:rPr>
+        <w:t>Рисунок 38 — таблица динамической маршрутизации для Mikrotik-02.</w:t>
+      </w:r>
+    </w:p>
+    <w:p>
+      <w:pPr>
+        <w:pStyle w:val="TextBody"/>
+        <w:spacing w:before="0" w:after="140"/>
+        <w:jc w:val="center"/>
+        <w:rPr>
+          <w:sz w:val="28"/>
+          <w:szCs w:val="28"/>
+        </w:rPr>
+      </w:pPr>
+      <w:r>
+        <w:drawing>
+          <wp:anchor behindDoc="0" distT="0" distB="0" distL="0" distR="0" simplePos="0" locked="0" layoutInCell="0" allowOverlap="1" relativeHeight="42">
+            <wp:simplePos x="0" y="0"/>
+            <wp:positionH relativeFrom="column">
+              <wp:align>center</wp:align>
+            </wp:positionH>
+            <wp:positionV relativeFrom="paragraph">
+              <wp:posOffset>635</wp:posOffset>
+            </wp:positionV>
+            <wp:extent cx="5184140" cy="2561590"/>
+            <wp:effectExtent l="0" t="0" r="0" b="0"/>
+            <wp:wrapSquare wrapText="largest"/>
+            <wp:docPr id="41" name="Image41" descr=""/>
+            <wp:cNvGraphicFramePr>
+              <a:graphicFrameLocks xmlns:a="http://schemas.openxmlformats.org/drawingml/2006/main" noChangeAspect="1"/>
+            </wp:cNvGraphicFramePr>
+            <a:graphic xmlns:a="http://schemas.openxmlformats.org/drawingml/2006/main">
+              <a:graphicData uri="http://schemas.openxmlformats.org/drawingml/2006/picture">
+                <pic:pic xmlns:pic="http://schemas.openxmlformats.org/drawingml/2006/picture">
+                  <pic:nvPicPr>
+                    <pic:cNvPr id="41" name="Image41" descr=""/>
+                    <pic:cNvPicPr>
+                      <a:picLocks noChangeAspect="1" noChangeArrowheads="1"/>
+                    </pic:cNvPicPr>
+                  </pic:nvPicPr>
+                  <pic:blipFill>
+                    <a:blip r:embed="rId42"/>
+                    <a:stretch>
+                      <a:fillRect/>
+                    </a:stretch>
+                  </pic:blipFill>
+                  <pic:spPr bwMode="auto">
+                    <a:xfrm>
+                      <a:off x="0" y="0"/>
+                      <a:ext cx="5184140" cy="2561590"/>
+                    </a:xfrm>
+                    <a:prstGeom prst="rect">
+                      <a:avLst/>
+                    </a:prstGeom>
+                  </pic:spPr>
+                </pic:pic>
+              </a:graphicData>
+            </a:graphic>
+          </wp:anchor>
+        </w:drawing>
+      </w:r>
+      <w:r>
+        <w:rPr>
+          <w:sz w:val="28"/>
+          <w:szCs w:val="28"/>
+        </w:rPr>
+        <w:t>Рисунок 39 — таблица динамической маршрутизации для Mikrotik-03.</w:t>
+      </w:r>
+    </w:p>
+    <w:p>
+      <w:pPr>
+        <w:pStyle w:val="TextBody"/>
+        <w:spacing w:before="0" w:after="140"/>
+        <w:jc w:val="center"/>
+        <w:rPr>
+          <w:sz w:val="28"/>
+          <w:szCs w:val="28"/>
+        </w:rPr>
+      </w:pPr>
+      <w:r>
+        <w:drawing>
+          <wp:anchor behindDoc="0" distT="0" distB="0" distL="0" distR="0" simplePos="0" locked="0" layoutInCell="0" allowOverlap="1" relativeHeight="43">
+            <wp:simplePos x="0" y="0"/>
+            <wp:positionH relativeFrom="column">
+              <wp:align>center</wp:align>
+            </wp:positionH>
+            <wp:positionV relativeFrom="paragraph">
+              <wp:posOffset>635</wp:posOffset>
+            </wp:positionV>
+            <wp:extent cx="5469890" cy="1840865"/>
+            <wp:effectExtent l="0" t="0" r="0" b="0"/>
+            <wp:wrapSquare wrapText="largest"/>
+            <wp:docPr id="42" name="Image42" descr=""/>
+            <wp:cNvGraphicFramePr>
+              <a:graphicFrameLocks xmlns:a="http://schemas.openxmlformats.org/drawingml/2006/main" noChangeAspect="1"/>
+            </wp:cNvGraphicFramePr>
+            <a:graphic xmlns:a="http://schemas.openxmlformats.org/drawingml/2006/main">
+              <a:graphicData uri="http://schemas.openxmlformats.org/drawingml/2006/picture">
+                <pic:pic xmlns:pic="http://schemas.openxmlformats.org/drawingml/2006/picture">
+                  <pic:nvPicPr>
+                    <pic:cNvPr id="42" name="Image42" descr=""/>
+                    <pic:cNvPicPr>
+                      <a:picLocks noChangeAspect="1" noChangeArrowheads="1"/>
+                    </pic:cNvPicPr>
+                  </pic:nvPicPr>
+                  <pic:blipFill>
+                    <a:blip r:embed="rId43"/>
+                    <a:stretch>
+                      <a:fillRect/>
+                    </a:stretch>
+                  </pic:blipFill>
+                  <pic:spPr bwMode="auto">
+                    <a:xfrm>
+                      <a:off x="0" y="0"/>
+                      <a:ext cx="5469890" cy="1840865"/>
+                    </a:xfrm>
+                    <a:prstGeom prst="rect">
+                      <a:avLst/>
+                    </a:prstGeom>
+                  </pic:spPr>
+                </pic:pic>
+              </a:graphicData>
+            </a:graphic>
+          </wp:anchor>
+        </w:drawing>
+      </w:r>
+      <w:r>
+        <w:rPr>
+          <w:sz w:val="28"/>
+          <w:szCs w:val="28"/>
+        </w:rPr>
+        <w:t>Рисунок 40 — таблица динамической маршрутизации для Mikrotik-04.</w:t>
+      </w:r>
+    </w:p>
+    <w:p>
+      <w:pPr>
+        <w:pStyle w:val="TextBody"/>
+        <w:spacing w:before="0" w:after="140"/>
+        <w:jc w:val="left"/>
+        <w:rPr>
+          <w:sz w:val="28"/>
+          <w:szCs w:val="28"/>
+        </w:rPr>
+      </w:pPr>
+      <w:r>
+        <w:rPr>
+          <w:sz w:val="28"/>
+          <w:szCs w:val="28"/>
+        </w:rPr>
+        <w:t>Также, снизу представлен один из кадров распространения таблиц динамической маршрутизации.</w:t>
+      </w:r>
+    </w:p>
+    <w:p>
+      <w:pPr>
+        <w:pStyle w:val="TextBody"/>
+        <w:spacing w:before="0" w:after="140"/>
+        <w:jc w:val="center"/>
+        <w:rPr>
+          <w:sz w:val="28"/>
+          <w:szCs w:val="28"/>
+        </w:rPr>
+      </w:pPr>
+      <w:r>
+        <w:drawing>
+          <wp:anchor behindDoc="0" distT="0" distB="0" distL="0" distR="0" simplePos="0" locked="0" layoutInCell="0" allowOverlap="1" relativeHeight="44">
+            <wp:simplePos x="0" y="0"/>
+            <wp:positionH relativeFrom="column">
+              <wp:align>center</wp:align>
+            </wp:positionH>
+            <wp:positionV relativeFrom="paragraph">
+              <wp:posOffset>635</wp:posOffset>
+            </wp:positionV>
+            <wp:extent cx="6332220" cy="766445"/>
+            <wp:effectExtent l="0" t="0" r="0" b="0"/>
+            <wp:wrapSquare wrapText="largest"/>
+            <wp:docPr id="43" name="Image43" descr=""/>
+            <wp:cNvGraphicFramePr>
+              <a:graphicFrameLocks xmlns:a="http://schemas.openxmlformats.org/drawingml/2006/main" noChangeAspect="1"/>
+            </wp:cNvGraphicFramePr>
+            <a:graphic xmlns:a="http://schemas.openxmlformats.org/drawingml/2006/main">
+              <a:graphicData uri="http://schemas.openxmlformats.org/drawingml/2006/picture">
+                <pic:pic xmlns:pic="http://schemas.openxmlformats.org/drawingml/2006/picture">
+                  <pic:nvPicPr>
+                    <pic:cNvPr id="43" name="Image43" descr=""/>
+                    <pic:cNvPicPr>
+                      <a:picLocks noChangeAspect="1" noChangeArrowheads="1"/>
+                    </pic:cNvPicPr>
+                  </pic:nvPicPr>
+                  <pic:blipFill>
+                    <a:blip r:embed="rId44"/>
+                    <a:stretch>
+                      <a:fillRect/>
+                    </a:stretch>
+                  </pic:blipFill>
+                  <pic:spPr bwMode="auto">
+                    <a:xfrm>
+                      <a:off x="0" y="0"/>
+                      <a:ext cx="6332220" cy="766445"/>
+                    </a:xfrm>
+                    <a:prstGeom prst="rect">
+                      <a:avLst/>
+                    </a:prstGeom>
+                  </pic:spPr>
+                </pic:pic>
+              </a:graphicData>
+            </a:graphic>
+          </wp:anchor>
+        </w:drawing>
+      </w:r>
+      <w:r>
+        <w:rPr>
+          <w:sz w:val="28"/>
+          <w:szCs w:val="28"/>
+        </w:rPr>
+        <w:t>Рисунок 41 — кадр распространения части таблицы динамической маршрутизации.</w:t>
+      </w:r>
+    </w:p>
+    <w:p>
+      <w:pPr>
+        <w:pStyle w:val="TextBody"/>
+        <w:spacing w:before="0" w:after="140"/>
+        <w:jc w:val="left"/>
+        <w:rPr>
+          <w:sz w:val="28"/>
+          <w:szCs w:val="28"/>
+        </w:rPr>
+      </w:pPr>
+      <w:r>
+        <w:rPr>
+          <w:sz w:val="28"/>
+          <w:szCs w:val="28"/>
+        </w:rPr>
+        <w:tab/>
+        <w:t>9. Настройка DHCPv6.</w:t>
+      </w:r>
+    </w:p>
+    <w:p>
+      <w:pPr>
+        <w:pStyle w:val="TextBody"/>
+        <w:spacing w:before="0" w:after="140"/>
+        <w:jc w:val="left"/>
+        <w:rPr>
+          <w:sz w:val="28"/>
+          <w:szCs w:val="28"/>
+        </w:rPr>
+      </w:pPr>
+      <w:r>
+        <w:rPr>
+          <w:sz w:val="28"/>
+          <w:szCs w:val="28"/>
+        </w:rPr>
+        <w:t>Сначала, необходимо создать DHCPv6-сервер, который будет распространять префикс &lt;fd00:2004:30::/48&gt;. Для этого необходимо создать диапазон адресов командой</w:t>
+      </w:r>
+    </w:p>
+    <w:p>
+      <w:pPr>
+        <w:pStyle w:val="TextBody"/>
+        <w:spacing w:before="0" w:after="140"/>
+        <w:jc w:val="center"/>
+        <w:rPr>
+          <w:rFonts w:ascii="Courier New" w:hAnsi="Courier New"/>
+        </w:rPr>
+      </w:pPr>
+      <w:r>
+        <w:rPr>
+          <w:rFonts w:ascii="Courier New" w:hAnsi="Courier New"/>
+          <w:sz w:val="28"/>
+          <w:szCs w:val="28"/>
+        </w:rPr>
+        <w:t>/ipv6/pool/add name=dhcpv6-server-pool-01 prefix=fd00:2004:30::/48 prefix-length=48</w:t>
+      </w:r>
+    </w:p>
+    <w:p>
+      <w:pPr>
+        <w:pStyle w:val="TextBody"/>
+        <w:spacing w:before="0" w:after="140"/>
+        <w:jc w:val="left"/>
+        <w:rPr>
+          <w:sz w:val="28"/>
+          <w:szCs w:val="28"/>
+        </w:rPr>
+      </w:pPr>
+      <w:r>
+        <w:rPr>
+          <w:sz w:val="28"/>
+          <w:szCs w:val="28"/>
+        </w:rPr>
+        <w:t>Затем, необходимо сконфигурировать сам сервер командой</w:t>
+      </w:r>
+    </w:p>
+    <w:p>
+      <w:pPr>
+        <w:pStyle w:val="TextBody"/>
+        <w:spacing w:before="0" w:after="140"/>
+        <w:jc w:val="center"/>
+        <w:rPr>
+          <w:rFonts w:ascii="Courier New" w:hAnsi="Courier New"/>
+        </w:rPr>
+      </w:pPr>
+      <w:r>
+        <w:rPr>
+          <w:rFonts w:ascii="Courier New" w:hAnsi="Courier New"/>
+          <w:sz w:val="28"/>
+          <w:szCs w:val="28"/>
+        </w:rPr>
+        <w:t>/ipv6/dhcp-server/add name=dhcpv6-server-01 address-pool=dhcpv6-server-pool-01 interface=bridge-01</w:t>
+      </w:r>
+    </w:p>
+    <w:p>
+      <w:pPr>
+        <w:pStyle w:val="TextBody"/>
+        <w:spacing w:before="0" w:after="140"/>
+        <w:jc w:val="left"/>
+        <w:rPr>
+          <w:sz w:val="28"/>
+          <w:szCs w:val="28"/>
+        </w:rPr>
+      </w:pPr>
+      <w:r>
+        <w:rPr>
+          <w:sz w:val="28"/>
+          <w:szCs w:val="28"/>
+        </w:rPr>
+        <w:t>Таким образом, сконфигурированный сервер представлен на рисунке 42.</w:t>
+      </w:r>
+    </w:p>
+    <w:p>
+      <w:pPr>
+        <w:pStyle w:val="TextBody"/>
+        <w:spacing w:before="0" w:after="140"/>
+        <w:jc w:val="center"/>
+        <w:rPr>
+          <w:sz w:val="28"/>
+          <w:szCs w:val="28"/>
+        </w:rPr>
+      </w:pPr>
+      <w:r>
+        <w:drawing>
+          <wp:anchor behindDoc="0" distT="0" distB="0" distL="0" distR="0" simplePos="0" locked="0" layoutInCell="0" allowOverlap="1" relativeHeight="45">
+            <wp:simplePos x="0" y="0"/>
+            <wp:positionH relativeFrom="column">
+              <wp:align>center</wp:align>
+            </wp:positionH>
+            <wp:positionV relativeFrom="paragraph">
+              <wp:posOffset>635</wp:posOffset>
+            </wp:positionV>
+            <wp:extent cx="6332220" cy="641985"/>
+            <wp:effectExtent l="0" t="0" r="0" b="0"/>
+            <wp:wrapSquare wrapText="largest"/>
+            <wp:docPr id="44" name="Image44" descr=""/>
+            <wp:cNvGraphicFramePr>
+              <a:graphicFrameLocks xmlns:a="http://schemas.openxmlformats.org/drawingml/2006/main" noChangeAspect="1"/>
+            </wp:cNvGraphicFramePr>
+            <a:graphic xmlns:a="http://schemas.openxmlformats.org/drawingml/2006/main">
+              <a:graphicData uri="http://schemas.openxmlformats.org/drawingml/2006/picture">
+                <pic:pic xmlns:pic="http://schemas.openxmlformats.org/drawingml/2006/picture">
+                  <pic:nvPicPr>
+                    <pic:cNvPr id="44" name="Image44" descr=""/>
+                    <pic:cNvPicPr>
+                      <a:picLocks noChangeAspect="1" noChangeArrowheads="1"/>
+                    </pic:cNvPicPr>
+                  </pic:nvPicPr>
+                  <pic:blipFill>
+                    <a:blip r:embed="rId45"/>
+                    <a:stretch>
+                      <a:fillRect/>
+                    </a:stretch>
+                  </pic:blipFill>
+                  <pic:spPr bwMode="auto">
+                    <a:xfrm>
+                      <a:off x="0" y="0"/>
+                      <a:ext cx="6332220" cy="641985"/>
+                    </a:xfrm>
+                    <a:prstGeom prst="rect">
+                      <a:avLst/>
+                    </a:prstGeom>
+                  </pic:spPr>
+                </pic:pic>
+              </a:graphicData>
+            </a:graphic>
+          </wp:anchor>
+        </w:drawing>
+      </w:r>
+      <w:r>
+        <w:rPr>
+          <w:sz w:val="28"/>
+          <w:szCs w:val="28"/>
+        </w:rPr>
+        <w:t>Рисунок 42 — DHCPv6-сервер на устройстве Mikrotik-03.</w:t>
+      </w:r>
+      <w:r>
+        <w:br w:type="page"/>
+      </w:r>
+    </w:p>
+    <w:p>
+      <w:pPr>
+        <w:pStyle w:val="TextBody"/>
+        <w:spacing w:before="0" w:after="140"/>
+        <w:jc w:val="left"/>
+        <w:rPr>
+          <w:sz w:val="28"/>
+          <w:szCs w:val="28"/>
+        </w:rPr>
+      </w:pPr>
+      <w:r>
+        <w:rPr>
+          <w:sz w:val="28"/>
+          <w:szCs w:val="28"/>
+        </w:rPr>
+        <w:tab/>
+        <w:t>10. Получение ipv6 адреса для VLAN-03.</w:t>
+      </w:r>
+    </w:p>
+    <w:p>
+      <w:pPr>
+        <w:pStyle w:val="TextBody"/>
+        <w:spacing w:before="0" w:after="140"/>
+        <w:jc w:val="left"/>
+        <w:rPr>
+          <w:sz w:val="28"/>
+          <w:szCs w:val="28"/>
+        </w:rPr>
+      </w:pPr>
+      <w:r>
+        <w:rPr>
+          <w:sz w:val="28"/>
+          <w:szCs w:val="28"/>
+        </w:rPr>
+        <w:t>Для получения ipv6-адреса для устройства Mikrotik-03 необходимо выполнить команду</w:t>
+      </w:r>
+    </w:p>
+    <w:p>
+      <w:pPr>
+        <w:pStyle w:val="TextBody"/>
+        <w:spacing w:before="0" w:after="140"/>
+        <w:jc w:val="center"/>
+        <w:rPr>
+          <w:rFonts w:ascii="Courier New" w:hAnsi="Courier New"/>
+        </w:rPr>
+      </w:pPr>
+      <w:r>
+        <w:rPr>
+          <w:rFonts w:ascii="Courier New" w:hAnsi="Courier New"/>
+          <w:sz w:val="28"/>
+          <w:szCs w:val="28"/>
+        </w:rPr>
+        <w:t>/ipv6/address/add interface-vlan-03 eui64=yes from-pool=dhcpv6-server-pool-01 advertise=yes</w:t>
+      </w:r>
+    </w:p>
+    <w:p>
+      <w:pPr>
+        <w:pStyle w:val="TextBody"/>
+        <w:spacing w:before="0" w:after="140"/>
+        <w:jc w:val="left"/>
+        <w:rPr>
+          <w:sz w:val="28"/>
+          <w:szCs w:val="28"/>
+        </w:rPr>
+      </w:pPr>
+      <w:r>
+        <w:rPr>
+          <w:sz w:val="28"/>
+          <w:szCs w:val="28"/>
+        </w:rPr>
+        <w:t>После выполнения данной команды, автоматически сформирован ipv6-адрес для устройства Mikrotik-03 — представлено на рисунке 43.</w:t>
+      </w:r>
+    </w:p>
+    <w:p>
+      <w:pPr>
+        <w:pStyle w:val="TextBody"/>
+        <w:spacing w:before="0" w:after="140"/>
+        <w:jc w:val="center"/>
+        <w:rPr>
+          <w:sz w:val="28"/>
+          <w:szCs w:val="28"/>
+        </w:rPr>
+      </w:pPr>
+      <w:r>
+        <w:drawing>
+          <wp:anchor behindDoc="0" distT="0" distB="0" distL="0" distR="0" simplePos="0" locked="0" layoutInCell="0" allowOverlap="1" relativeHeight="46">
+            <wp:simplePos x="0" y="0"/>
+            <wp:positionH relativeFrom="column">
+              <wp:align>center</wp:align>
+            </wp:positionH>
+            <wp:positionV relativeFrom="paragraph">
+              <wp:posOffset>635</wp:posOffset>
+            </wp:positionV>
+            <wp:extent cx="6332220" cy="1322705"/>
+            <wp:effectExtent l="0" t="0" r="0" b="0"/>
+            <wp:wrapSquare wrapText="largest"/>
+            <wp:docPr id="45" name="Image45" descr=""/>
+            <wp:cNvGraphicFramePr>
+              <a:graphicFrameLocks xmlns:a="http://schemas.openxmlformats.org/drawingml/2006/main" noChangeAspect="1"/>
+            </wp:cNvGraphicFramePr>
+            <a:graphic xmlns:a="http://schemas.openxmlformats.org/drawingml/2006/main">
+              <a:graphicData uri="http://schemas.openxmlformats.org/drawingml/2006/picture">
+                <pic:pic xmlns:pic="http://schemas.openxmlformats.org/drawingml/2006/picture">
+                  <pic:nvPicPr>
+                    <pic:cNvPr id="45" name="Image45" descr=""/>
+                    <pic:cNvPicPr>
+                      <a:picLocks noChangeAspect="1" noChangeArrowheads="1"/>
+                    </pic:cNvPicPr>
+                  </pic:nvPicPr>
+                  <pic:blipFill>
+                    <a:blip r:embed="rId46"/>
+                    <a:stretch>
+                      <a:fillRect/>
+                    </a:stretch>
+                  </pic:blipFill>
+                  <pic:spPr bwMode="auto">
+                    <a:xfrm>
+                      <a:off x="0" y="0"/>
+                      <a:ext cx="6332220" cy="1322705"/>
+                    </a:xfrm>
+                    <a:prstGeom prst="rect">
+                      <a:avLst/>
+                    </a:prstGeom>
+                  </pic:spPr>
+                </pic:pic>
+              </a:graphicData>
+            </a:graphic>
+          </wp:anchor>
+        </w:drawing>
+      </w:r>
+      <w:r>
+        <w:rPr>
+          <w:sz w:val="28"/>
+          <w:szCs w:val="28"/>
+        </w:rPr>
+        <w:t xml:space="preserve">Рисунок 43 — ipv6-адрес на устройстве Mikrotik-03. </w:t>
+      </w:r>
+    </w:p>
+    <w:p>
+      <w:pPr>
+        <w:pStyle w:val="TextBody"/>
+        <w:spacing w:before="0" w:after="140"/>
+        <w:jc w:val="left"/>
+        <w:rPr>
+          <w:sz w:val="28"/>
+          <w:szCs w:val="28"/>
+        </w:rPr>
+      </w:pPr>
+      <w:r>
+        <w:rPr>
+          <w:sz w:val="28"/>
+          <w:szCs w:val="28"/>
+        </w:rPr>
+        <w:t>Кадр получения префикса представлен на рисунке 44.</w:t>
+      </w:r>
+    </w:p>
+    <w:p>
+      <w:pPr>
+        <w:pStyle w:val="TextBody"/>
+        <w:spacing w:before="0" w:after="140"/>
+        <w:jc w:val="center"/>
+        <w:rPr>
+          <w:sz w:val="28"/>
+          <w:szCs w:val="28"/>
+        </w:rPr>
+      </w:pPr>
+      <w:r>
+        <w:drawing>
+          <wp:anchor behindDoc="0" distT="0" distB="0" distL="0" distR="0" simplePos="0" locked="0" layoutInCell="0" allowOverlap="1" relativeHeight="49">
+            <wp:simplePos x="0" y="0"/>
+            <wp:positionH relativeFrom="column">
+              <wp:align>center</wp:align>
+            </wp:positionH>
+            <wp:positionV relativeFrom="paragraph">
+              <wp:posOffset>635</wp:posOffset>
+            </wp:positionV>
+            <wp:extent cx="6332220" cy="1898015"/>
+            <wp:effectExtent l="0" t="0" r="0" b="0"/>
+            <wp:wrapSquare wrapText="largest"/>
+            <wp:docPr id="46" name="Image48" descr=""/>
+            <wp:cNvGraphicFramePr>
+              <a:graphicFrameLocks xmlns:a="http://schemas.openxmlformats.org/drawingml/2006/main" noChangeAspect="1"/>
+            </wp:cNvGraphicFramePr>
+            <a:graphic xmlns:a="http://schemas.openxmlformats.org/drawingml/2006/main">
+              <a:graphicData uri="http://schemas.openxmlformats.org/drawingml/2006/picture">
+                <pic:pic xmlns:pic="http://schemas.openxmlformats.org/drawingml/2006/picture">
+                  <pic:nvPicPr>
+                    <pic:cNvPr id="46" name="Image48" descr=""/>
+                    <pic:cNvPicPr>
+                      <a:picLocks noChangeAspect="1" noChangeArrowheads="1"/>
+                    </pic:cNvPicPr>
+                  </pic:nvPicPr>
+                  <pic:blipFill>
+                    <a:blip r:embed="rId47"/>
+                    <a:stretch>
+                      <a:fillRect/>
+                    </a:stretch>
+                  </pic:blipFill>
+                  <pic:spPr bwMode="auto">
+                    <a:xfrm>
+                      <a:off x="0" y="0"/>
+                      <a:ext cx="6332220" cy="1898015"/>
+                    </a:xfrm>
+                    <a:prstGeom prst="rect">
+                      <a:avLst/>
+                    </a:prstGeom>
+                  </pic:spPr>
+                </pic:pic>
+              </a:graphicData>
+            </a:graphic>
+          </wp:anchor>
+        </w:drawing>
+      </w:r>
+      <w:r>
+        <w:rPr>
+          <w:sz w:val="28"/>
+          <w:szCs w:val="28"/>
+        </w:rPr>
+        <w:t>Рисунок 44 — кадр получения  префикса для устройства Mikrotik-01.</w:t>
+      </w:r>
+    </w:p>
+    <w:p>
+      <w:pPr>
+        <w:pStyle w:val="TextBody"/>
+        <w:spacing w:before="0" w:after="140"/>
+        <w:jc w:val="left"/>
+        <w:rPr>
+          <w:sz w:val="28"/>
+          <w:szCs w:val="28"/>
+        </w:rPr>
+      </w:pPr>
+      <w:r>
+        <w:rPr>
+          <w:sz w:val="28"/>
+          <w:szCs w:val="28"/>
+        </w:rPr>
+        <w:tab/>
+        <w:t>11. Получение ipv6 адреса для bridge-01 устройства Mikrotik-01.</w:t>
+      </w:r>
+    </w:p>
+    <w:p>
+      <w:pPr>
+        <w:pStyle w:val="TextBody"/>
+        <w:spacing w:before="0" w:after="140"/>
+        <w:jc w:val="left"/>
+        <w:rPr>
+          <w:sz w:val="28"/>
+          <w:szCs w:val="28"/>
+        </w:rPr>
+      </w:pPr>
+      <w:r>
+        <w:rPr>
+          <w:sz w:val="28"/>
+          <w:szCs w:val="28"/>
+        </w:rPr>
+        <w:t>Для получения ipv6 префикса для устройства Mikrotik-01 необходимо выполнить команду</w:t>
+      </w:r>
+    </w:p>
+    <w:p>
+      <w:pPr>
+        <w:pStyle w:val="TextBody"/>
+        <w:spacing w:before="0" w:after="140"/>
+        <w:jc w:val="center"/>
+        <w:rPr>
+          <w:rFonts w:ascii="Courier New" w:hAnsi="Courier New"/>
+        </w:rPr>
+      </w:pPr>
+      <w:r>
+        <w:rPr>
+          <w:rFonts w:ascii="Courier New" w:hAnsi="Courier New"/>
+          <w:sz w:val="28"/>
+          <w:szCs w:val="28"/>
+        </w:rPr>
+        <w:t>/ipv6/dhcp-client/add interface=bridge-01 request=prefix pool-name=dhcpv6-client-pool-01</w:t>
+      </w:r>
+    </w:p>
+    <w:p>
+      <w:pPr>
+        <w:pStyle w:val="TextBody"/>
+        <w:spacing w:before="0" w:after="140"/>
+        <w:jc w:val="left"/>
+        <w:rPr>
+          <w:sz w:val="28"/>
+          <w:szCs w:val="28"/>
+        </w:rPr>
+      </w:pPr>
+      <w:r>
+        <w:rPr>
+          <w:sz w:val="28"/>
+          <w:szCs w:val="28"/>
+        </w:rPr>
+        <w:t>После выполнения данной команды, устройство Mikrotik-01 получило префикс от DHCPv6-сервера на устройстве Mikrotik-03 — представлено на рисунке 45.</w:t>
+      </w:r>
+    </w:p>
+    <w:p>
+      <w:pPr>
+        <w:pStyle w:val="TextBody"/>
+        <w:spacing w:before="0" w:after="140"/>
+        <w:jc w:val="center"/>
+        <w:rPr>
+          <w:sz w:val="28"/>
+          <w:szCs w:val="28"/>
+        </w:rPr>
+      </w:pPr>
+      <w:r>
+        <w:rPr>
+          <w:sz w:val="28"/>
+          <w:szCs w:val="28"/>
+        </w:rPr>
+        <w:drawing>
+          <wp:anchor behindDoc="0" distT="0" distB="0" distL="0" distR="0" simplePos="0" locked="0" layoutInCell="0" allowOverlap="1" relativeHeight="47">
+            <wp:simplePos x="0" y="0"/>
+            <wp:positionH relativeFrom="column">
+              <wp:align>center</wp:align>
+            </wp:positionH>
+            <wp:positionV relativeFrom="paragraph">
+              <wp:posOffset>635</wp:posOffset>
+            </wp:positionV>
+            <wp:extent cx="5684520" cy="834390"/>
+            <wp:effectExtent l="0" t="0" r="0" b="0"/>
+            <wp:wrapSquare wrapText="largest"/>
+            <wp:docPr id="47" name="Image46" descr=""/>
+            <wp:cNvGraphicFramePr>
+              <a:graphicFrameLocks xmlns:a="http://schemas.openxmlformats.org/drawingml/2006/main" noChangeAspect="1"/>
+            </wp:cNvGraphicFramePr>
+            <a:graphic xmlns:a="http://schemas.openxmlformats.org/drawingml/2006/main">
+              <a:graphicData uri="http://schemas.openxmlformats.org/drawingml/2006/picture">
+                <pic:pic xmlns:pic="http://schemas.openxmlformats.org/drawingml/2006/picture">
+                  <pic:nvPicPr>
+                    <pic:cNvPr id="47" name="Image46" descr=""/>
+                    <pic:cNvPicPr>
+                      <a:picLocks noChangeAspect="1" noChangeArrowheads="1"/>
+                    </pic:cNvPicPr>
+                  </pic:nvPicPr>
+                  <pic:blipFill>
+                    <a:blip r:embed="rId48"/>
+                    <a:stretch>
+                      <a:fillRect/>
+                    </a:stretch>
+                  </pic:blipFill>
+                  <pic:spPr bwMode="auto">
+                    <a:xfrm>
+                      <a:off x="0" y="0"/>
+                      <a:ext cx="5684520" cy="834390"/>
+                    </a:xfrm>
+                    <a:prstGeom prst="rect">
+                      <a:avLst/>
+                    </a:prstGeom>
+                  </pic:spPr>
+                </pic:pic>
+              </a:graphicData>
+            </a:graphic>
+          </wp:anchor>
+        </w:drawing>
+      </w:r>
+    </w:p>
+    <w:p>
+      <w:pPr>
+        <w:pStyle w:val="TextBody"/>
+        <w:spacing w:before="0" w:after="140"/>
+        <w:jc w:val="center"/>
+        <w:rPr>
+          <w:sz w:val="28"/>
+          <w:szCs w:val="28"/>
+        </w:rPr>
+      </w:pPr>
+      <w:r>
+        <w:rPr>
+          <w:sz w:val="28"/>
+          <w:szCs w:val="28"/>
+        </w:rPr>
+        <w:t>Рисунок 45 — полученный ipv6-префикс устройства Mikrotik-01.</w:t>
+      </w:r>
+    </w:p>
+    <w:p>
+      <w:pPr>
+        <w:pStyle w:val="TextBody"/>
+        <w:spacing w:before="0" w:after="140"/>
+        <w:jc w:val="left"/>
+        <w:rPr>
+          <w:sz w:val="28"/>
+          <w:szCs w:val="28"/>
+        </w:rPr>
+      </w:pPr>
+      <w:r>
+        <w:rPr>
+          <w:sz w:val="28"/>
+          <w:szCs w:val="28"/>
+        </w:rPr>
+        <w:t>После чего, необходимо выполнить команду</w:t>
+      </w:r>
+    </w:p>
+    <w:p>
+      <w:pPr>
+        <w:pStyle w:val="TextBody"/>
+        <w:spacing w:before="0" w:after="140"/>
+        <w:jc w:val="center"/>
+        <w:rPr>
+          <w:rFonts w:ascii="Courier New" w:hAnsi="Courier New"/>
+        </w:rPr>
+      </w:pPr>
+      <w:r>
+        <w:rPr>
+          <w:rFonts w:ascii="Courier New" w:hAnsi="Courier New"/>
+          <w:sz w:val="28"/>
+          <w:szCs w:val="28"/>
+        </w:rPr>
+        <w:t>/ipv6/dhcp-client/add from-pool=dhcp-client-pool-01 eui-64=yes advertise=yes interface=bridge-01</w:t>
+      </w:r>
+    </w:p>
+    <w:p>
+      <w:pPr>
+        <w:pStyle w:val="TextBody"/>
+        <w:spacing w:before="0" w:after="140"/>
+        <w:jc w:val="left"/>
+        <w:rPr>
+          <w:sz w:val="28"/>
+          <w:szCs w:val="28"/>
+        </w:rPr>
+      </w:pPr>
+      <w:r>
+        <w:rPr>
+          <w:sz w:val="28"/>
+          <w:szCs w:val="28"/>
+        </w:rPr>
+        <w:t xml:space="preserve">для того, чтобы добавить ipv6-адрес на интерфейс bridge-01 — представлено на </w:t>
+      </w:r>
+      <w:r>
+        <w:drawing>
+          <wp:anchor behindDoc="0" distT="0" distB="0" distL="0" distR="0" simplePos="0" locked="0" layoutInCell="0" allowOverlap="1" relativeHeight="48">
+            <wp:simplePos x="0" y="0"/>
+            <wp:positionH relativeFrom="column">
+              <wp:posOffset>0</wp:posOffset>
+            </wp:positionH>
+            <wp:positionV relativeFrom="paragraph">
+              <wp:posOffset>561975</wp:posOffset>
+            </wp:positionV>
+            <wp:extent cx="6332220" cy="1355725"/>
+            <wp:effectExtent l="0" t="0" r="0" b="0"/>
+            <wp:wrapSquare wrapText="largest"/>
+            <wp:docPr id="48" name="Image47" descr=""/>
+            <wp:cNvGraphicFramePr>
+              <a:graphicFrameLocks xmlns:a="http://schemas.openxmlformats.org/drawingml/2006/main" noChangeAspect="1"/>
+            </wp:cNvGraphicFramePr>
+            <a:graphic xmlns:a="http://schemas.openxmlformats.org/drawingml/2006/main">
+              <a:graphicData uri="http://schemas.openxmlformats.org/drawingml/2006/picture">
+                <pic:pic xmlns:pic="http://schemas.openxmlformats.org/drawingml/2006/picture">
+                  <pic:nvPicPr>
+                    <pic:cNvPr id="48" name="Image47" descr=""/>
+                    <pic:cNvPicPr>
+                      <a:picLocks noChangeAspect="1" noChangeArrowheads="1"/>
+                    </pic:cNvPicPr>
+                  </pic:nvPicPr>
+                  <pic:blipFill>
+                    <a:blip r:embed="rId49"/>
+                    <a:stretch>
+                      <a:fillRect/>
+                    </a:stretch>
+                  </pic:blipFill>
+                  <pic:spPr bwMode="auto">
+                    <a:xfrm>
+                      <a:off x="0" y="0"/>
+                      <a:ext cx="6332220" cy="1355725"/>
+                    </a:xfrm>
+                    <a:prstGeom prst="rect">
+                      <a:avLst/>
+                    </a:prstGeom>
+                  </pic:spPr>
+                </pic:pic>
+              </a:graphicData>
+            </a:graphic>
+          </wp:anchor>
+        </w:drawing>
+      </w:r>
+      <w:r>
+        <w:rPr>
+          <w:sz w:val="28"/>
+          <w:szCs w:val="28"/>
+        </w:rPr>
+        <w:t>рисунке 46.</w:t>
+      </w:r>
+    </w:p>
+    <w:p>
+      <w:pPr>
+        <w:pStyle w:val="TextBody"/>
+        <w:spacing w:before="0" w:after="140"/>
+        <w:jc w:val="center"/>
+        <w:rPr>
+          <w:sz w:val="28"/>
+          <w:szCs w:val="28"/>
+        </w:rPr>
+      </w:pPr>
+      <w:r>
+        <w:rPr>
+          <w:sz w:val="28"/>
+          <w:szCs w:val="28"/>
+        </w:rPr>
+        <w:t>Рисунок 46 — полученный ipv6-адрес для интерфейса bridge-01.</w:t>
+      </w:r>
+    </w:p>
+    <w:p>
+      <w:pPr>
+        <w:pStyle w:val="TextBody"/>
+        <w:spacing w:before="0" w:after="140"/>
+        <w:jc w:val="left"/>
+        <w:rPr>
+          <w:sz w:val="28"/>
+          <w:szCs w:val="28"/>
+        </w:rPr>
+      </w:pPr>
+      <w:r>
+        <w:rPr>
+          <w:sz w:val="28"/>
+          <w:szCs w:val="28"/>
+        </w:rPr>
+        <w:t>Для автоматической конфигурации ipv6 адресов на устройствах AstraLinux-01 и AstraLinux-02 необходимо выполнить команду</w:t>
+      </w:r>
+    </w:p>
+    <w:p>
+      <w:pPr>
+        <w:pStyle w:val="TextBody"/>
+        <w:spacing w:before="0" w:after="140"/>
+        <w:jc w:val="center"/>
+        <w:rPr>
+          <w:rFonts w:ascii="Courier New" w:hAnsi="Courier New"/>
+        </w:rPr>
+      </w:pPr>
+      <w:r>
+        <w:rPr>
+          <w:rFonts w:ascii="Courier New" w:hAnsi="Courier New"/>
+          <w:sz w:val="28"/>
+          <w:szCs w:val="28"/>
+        </w:rPr>
+        <w:t>ifdown eth1 &amp;&amp; ifdown eth1.3 &amp;&amp; ifup eth1 &amp;&amp; ifup eth1.3</w:t>
+      </w:r>
+    </w:p>
+    <w:p>
+      <w:pPr>
+        <w:pStyle w:val="TextBody"/>
+        <w:spacing w:before="0" w:after="140"/>
+        <w:jc w:val="left"/>
+        <w:rPr>
+          <w:sz w:val="28"/>
+          <w:szCs w:val="28"/>
+        </w:rPr>
+      </w:pPr>
+      <w:r>
+        <w:rPr>
+          <w:sz w:val="28"/>
+          <w:szCs w:val="28"/>
+        </w:rPr>
+        <w:t>Таким образом, на обоих устройствах сконфигурированы ipv6 адреса, представленные на рисунках 47 и 48.</w:t>
+      </w:r>
+    </w:p>
+    <w:p>
+      <w:pPr>
+        <w:pStyle w:val="TextBody"/>
+        <w:spacing w:before="0" w:after="140"/>
+        <w:jc w:val="center"/>
+        <w:rPr>
+          <w:sz w:val="28"/>
+          <w:szCs w:val="28"/>
+        </w:rPr>
+      </w:pPr>
+      <w:r>
+        <w:rPr>
+          <w:sz w:val="28"/>
+          <w:szCs w:val="28"/>
+        </w:rPr>
+        <w:t>Рисунок 47 — ipv6 адрес для AstraLinux-01.</w:t>
+      </w:r>
+    </w:p>
+    <w:p>
+      <w:pPr>
+        <w:pStyle w:val="TextBody"/>
+        <w:spacing w:before="0" w:after="140"/>
+        <w:jc w:val="center"/>
+        <w:rPr>
+          <w:sz w:val="28"/>
+          <w:szCs w:val="28"/>
+        </w:rPr>
+      </w:pPr>
+      <w:r>
+        <w:rPr>
+          <w:sz w:val="28"/>
+          <w:szCs w:val="28"/>
+        </w:rPr>
+        <w:drawing>
+          <wp:anchor behindDoc="0" distT="0" distB="0" distL="0" distR="0" simplePos="0" locked="0" layoutInCell="0" allowOverlap="1" relativeHeight="50">
+            <wp:simplePos x="0" y="0"/>
+            <wp:positionH relativeFrom="column">
+              <wp:posOffset>-24765</wp:posOffset>
+            </wp:positionH>
+            <wp:positionV relativeFrom="paragraph">
+              <wp:posOffset>-64135</wp:posOffset>
+            </wp:positionV>
+            <wp:extent cx="6332220" cy="2052955"/>
+            <wp:effectExtent l="0" t="0" r="0" b="0"/>
+            <wp:wrapSquare wrapText="largest"/>
+            <wp:docPr id="49" name="Image49" descr=""/>
+            <wp:cNvGraphicFramePr>
+              <a:graphicFrameLocks xmlns:a="http://schemas.openxmlformats.org/drawingml/2006/main" noChangeAspect="1"/>
+            </wp:cNvGraphicFramePr>
+            <a:graphic xmlns:a="http://schemas.openxmlformats.org/drawingml/2006/main">
+              <a:graphicData uri="http://schemas.openxmlformats.org/drawingml/2006/picture">
+                <pic:pic xmlns:pic="http://schemas.openxmlformats.org/drawingml/2006/picture">
+                  <pic:nvPicPr>
+                    <pic:cNvPr id="49" name="Image49" descr=""/>
+                    <pic:cNvPicPr>
+                      <a:picLocks noChangeAspect="1" noChangeArrowheads="1"/>
+                    </pic:cNvPicPr>
+                  </pic:nvPicPr>
+                  <pic:blipFill>
+                    <a:blip r:embed="rId50"/>
+                    <a:srcRect l="0" t="46119" r="0" b="0"/>
+                    <a:stretch>
+                      <a:fillRect/>
+                    </a:stretch>
+                  </pic:blipFill>
+                  <pic:spPr bwMode="auto">
+                    <a:xfrm>
+                      <a:off x="0" y="0"/>
+                      <a:ext cx="6332220" cy="2052955"/>
+                    </a:xfrm>
+                    <a:prstGeom prst="rect">
+                      <a:avLst/>
+                    </a:prstGeom>
+                  </pic:spPr>
+                </pic:pic>
+              </a:graphicData>
+            </a:graphic>
+          </wp:anchor>
+        </w:drawing>
+      </w:r>
+    </w:p>
+    <w:p>
+      <w:pPr>
+        <w:pStyle w:val="TextBody"/>
+        <w:spacing w:before="0" w:after="140"/>
+        <w:jc w:val="center"/>
+        <w:rPr>
+          <w:sz w:val="28"/>
+          <w:szCs w:val="28"/>
+        </w:rPr>
+      </w:pPr>
+      <w:r>
+        <w:drawing>
+          <wp:anchor behindDoc="0" distT="0" distB="0" distL="0" distR="0" simplePos="0" locked="0" layoutInCell="0" allowOverlap="1" relativeHeight="51">
+            <wp:simplePos x="0" y="0"/>
+            <wp:positionH relativeFrom="column">
+              <wp:align>center</wp:align>
+            </wp:positionH>
+            <wp:positionV relativeFrom="paragraph">
+              <wp:posOffset>635</wp:posOffset>
+            </wp:positionV>
+            <wp:extent cx="6332220" cy="1419225"/>
+            <wp:effectExtent l="0" t="0" r="0" b="0"/>
+            <wp:wrapSquare wrapText="largest"/>
+            <wp:docPr id="50" name="Image50" descr=""/>
+            <wp:cNvGraphicFramePr>
+              <a:graphicFrameLocks xmlns:a="http://schemas.openxmlformats.org/drawingml/2006/main" noChangeAspect="1"/>
+            </wp:cNvGraphicFramePr>
+            <a:graphic xmlns:a="http://schemas.openxmlformats.org/drawingml/2006/main">
+              <a:graphicData uri="http://schemas.openxmlformats.org/drawingml/2006/picture">
+                <pic:pic xmlns:pic="http://schemas.openxmlformats.org/drawingml/2006/picture">
+                  <pic:nvPicPr>
+                    <pic:cNvPr id="50" name="Image50" descr=""/>
+                    <pic:cNvPicPr>
+                      <a:picLocks noChangeAspect="1" noChangeArrowheads="1"/>
+                    </pic:cNvPicPr>
+                  </pic:nvPicPr>
+                  <pic:blipFill>
+                    <a:blip r:embed="rId51"/>
+                    <a:stretch>
+                      <a:fillRect/>
+                    </a:stretch>
+                  </pic:blipFill>
+                  <pic:spPr bwMode="auto">
+                    <a:xfrm>
+                      <a:off x="0" y="0"/>
+                      <a:ext cx="6332220" cy="1419225"/>
+                    </a:xfrm>
+                    <a:prstGeom prst="rect">
+                      <a:avLst/>
+                    </a:prstGeom>
+                  </pic:spPr>
+                </pic:pic>
+              </a:graphicData>
+            </a:graphic>
+          </wp:anchor>
+        </w:drawing>
+      </w:r>
+      <w:r>
+        <w:rPr>
+          <w:sz w:val="28"/>
+          <w:szCs w:val="28"/>
+        </w:rPr>
+        <w:t>Рисунок 48 — ipv6 адрес для AstraLinux-01.</w:t>
+      </w:r>
+    </w:p>
+    <w:p>
+      <w:pPr>
+        <w:pStyle w:val="TextBody"/>
+        <w:spacing w:before="0" w:after="140"/>
+        <w:jc w:val="left"/>
+        <w:rPr>
+          <w:sz w:val="28"/>
+          <w:szCs w:val="28"/>
+        </w:rPr>
+      </w:pPr>
+      <w:r>
+        <w:rPr>
+          <w:sz w:val="28"/>
+          <w:szCs w:val="28"/>
+        </w:rPr>
+        <w:t>Также, ниже представлена таблица с ipv6-адресами для устройств Mikrotik-01, Mikrotik-03, AstraLinux-01, AstraLinux-02.</w:t>
+      </w:r>
+    </w:p>
+    <w:tbl>
+      <w:tblPr>
+        <w:tblW w:w="5000" w:type="pct"/>
+        <w:jc w:val="left"/>
+        <w:tblInd w:w="-5" w:type="dxa"/>
+        <w:tblLayout w:type="fixed"/>
+        <w:tblCellMar>
+          <w:top w:w="55" w:type="dxa"/>
+          <w:left w:w="55" w:type="dxa"/>
+          <w:bottom w:w="55" w:type="dxa"/>
+          <w:right w:w="55" w:type="dxa"/>
+        </w:tblCellMar>
+      </w:tblPr>
+      <w:tblGrid>
+        <w:gridCol w:w="4985"/>
+        <w:gridCol w:w="4986"/>
+      </w:tblGrid>
+      <w:tr>
+        <w:trPr/>
+        <w:tc>
+          <w:tcPr>
+            <w:tcW w:w="4985" w:type="dxa"/>
+            <w:tcBorders>
+              <w:top w:val="single" w:sz="4" w:space="0" w:color="000000"/>
+              <w:left w:val="single" w:sz="4" w:space="0" w:color="000000"/>
+              <w:bottom w:val="single" w:sz="4" w:space="0" w:color="000000"/>
+            </w:tcBorders>
+          </w:tcPr>
+          <w:p>
+            <w:pPr>
+              <w:pStyle w:val="TableContents"/>
+              <w:widowControl w:val="false"/>
+              <w:jc w:val="center"/>
+              <w:rPr/>
+            </w:pPr>
+            <w:r>
+              <w:rPr/>
+              <w:t>Имя устройства</w:t>
+            </w:r>
+          </w:p>
+        </w:tc>
+        <w:tc>
+          <w:tcPr>
+            <w:tcW w:w="4986" w:type="dxa"/>
+            <w:tcBorders>
+              <w:top w:val="single" w:sz="4" w:space="0" w:color="000000"/>
+              <w:left w:val="single" w:sz="4" w:space="0" w:color="000000"/>
+              <w:bottom w:val="single" w:sz="4" w:space="0" w:color="000000"/>
+              <w:right w:val="single" w:sz="4" w:space="0" w:color="000000"/>
+            </w:tcBorders>
+          </w:tcPr>
+          <w:p>
+            <w:pPr>
+              <w:pStyle w:val="TableContents"/>
+              <w:widowControl w:val="false"/>
+              <w:jc w:val="center"/>
+              <w:rPr/>
+            </w:pPr>
+            <w:r>
+              <w:rPr/>
+              <w:t>ipv6-адрес</w:t>
+            </w:r>
+          </w:p>
+        </w:tc>
+      </w:tr>
+      <w:tr>
+        <w:trPr/>
+        <w:tc>
+          <w:tcPr>
+            <w:tcW w:w="4985" w:type="dxa"/>
+            <w:tcBorders>
+              <w:left w:val="single" w:sz="4" w:space="0" w:color="000000"/>
+              <w:bottom w:val="single" w:sz="4" w:space="0" w:color="000000"/>
+            </w:tcBorders>
+          </w:tcPr>
+          <w:p>
+            <w:pPr>
+              <w:pStyle w:val="TableContents"/>
+              <w:widowControl w:val="false"/>
+              <w:jc w:val="center"/>
+              <w:rPr/>
+            </w:pPr>
+            <w:r>
+              <w:rPr/>
+              <w:t>Mikrotik-01</w:t>
+            </w:r>
+          </w:p>
+        </w:tc>
+        <w:tc>
+          <w:tcPr>
+            <w:tcW w:w="4986" w:type="dxa"/>
+            <w:tcBorders>
+              <w:left w:val="single" w:sz="4" w:space="0" w:color="000000"/>
+              <w:bottom w:val="single" w:sz="4" w:space="0" w:color="000000"/>
+              <w:right w:val="single" w:sz="4" w:space="0" w:color="000000"/>
+            </w:tcBorders>
+          </w:tcPr>
+          <w:p>
+            <w:pPr>
+              <w:pStyle w:val="TableContents"/>
+              <w:widowControl w:val="false"/>
+              <w:jc w:val="center"/>
+              <w:rPr/>
+            </w:pPr>
+            <w:r>
+              <w:rPr/>
+              <w:t>fd00:2004:5:2:a00:27ff:fe89:cd02</w:t>
+            </w:r>
+          </w:p>
+        </w:tc>
+      </w:tr>
+      <w:tr>
+        <w:trPr/>
+        <w:tc>
+          <w:tcPr>
+            <w:tcW w:w="4985" w:type="dxa"/>
+            <w:tcBorders>
+              <w:left w:val="single" w:sz="4" w:space="0" w:color="000000"/>
+              <w:bottom w:val="single" w:sz="4" w:space="0" w:color="000000"/>
+            </w:tcBorders>
+          </w:tcPr>
+          <w:p>
+            <w:pPr>
+              <w:pStyle w:val="TableContents"/>
+              <w:widowControl w:val="false"/>
+              <w:jc w:val="center"/>
+              <w:rPr/>
+            </w:pPr>
+            <w:r>
+              <w:rPr/>
+              <w:t>Mikrotik-03</w:t>
+            </w:r>
+          </w:p>
+        </w:tc>
+        <w:tc>
+          <w:tcPr>
+            <w:tcW w:w="4986" w:type="dxa"/>
+            <w:tcBorders>
+              <w:left w:val="single" w:sz="4" w:space="0" w:color="000000"/>
+              <w:bottom w:val="single" w:sz="4" w:space="0" w:color="000000"/>
+              <w:right w:val="single" w:sz="4" w:space="0" w:color="000000"/>
+            </w:tcBorders>
+          </w:tcPr>
+          <w:p>
+            <w:pPr>
+              <w:pStyle w:val="TableContents"/>
+              <w:widowControl w:val="false"/>
+              <w:jc w:val="center"/>
+              <w:rPr/>
+            </w:pPr>
+            <w:r>
+              <w:rPr/>
+              <w:t>fd00:2004:5:1:a00:27ff:fe87:b2ab</w:t>
+            </w:r>
+          </w:p>
+        </w:tc>
+      </w:tr>
+      <w:tr>
+        <w:trPr/>
+        <w:tc>
+          <w:tcPr>
+            <w:tcW w:w="4985" w:type="dxa"/>
+            <w:tcBorders>
+              <w:left w:val="single" w:sz="4" w:space="0" w:color="000000"/>
+              <w:bottom w:val="single" w:sz="4" w:space="0" w:color="000000"/>
+            </w:tcBorders>
+          </w:tcPr>
+          <w:p>
+            <w:pPr>
+              <w:pStyle w:val="TableContents"/>
+              <w:widowControl w:val="false"/>
+              <w:jc w:val="center"/>
+              <w:rPr/>
+            </w:pPr>
+            <w:r>
+              <w:rPr/>
+              <w:t>AstraLinux-01</w:t>
+            </w:r>
+          </w:p>
+        </w:tc>
+        <w:tc>
+          <w:tcPr>
+            <w:tcW w:w="4986" w:type="dxa"/>
+            <w:tcBorders>
+              <w:left w:val="single" w:sz="4" w:space="0" w:color="000000"/>
+              <w:bottom w:val="single" w:sz="4" w:space="0" w:color="000000"/>
+              <w:right w:val="single" w:sz="4" w:space="0" w:color="000000"/>
+            </w:tcBorders>
+          </w:tcPr>
+          <w:p>
+            <w:pPr>
+              <w:pStyle w:val="TableContents"/>
+              <w:widowControl w:val="false"/>
+              <w:jc w:val="center"/>
+              <w:rPr/>
+            </w:pPr>
+            <w:r>
+              <w:rPr/>
+              <w:t>fd00:2004:5:1:a00:27ff:fe98:f404</w:t>
+            </w:r>
+          </w:p>
+        </w:tc>
+      </w:tr>
+      <w:tr>
+        <w:trPr/>
+        <w:tc>
+          <w:tcPr>
+            <w:tcW w:w="4985" w:type="dxa"/>
+            <w:tcBorders>
+              <w:left w:val="single" w:sz="4" w:space="0" w:color="000000"/>
+              <w:bottom w:val="single" w:sz="4" w:space="0" w:color="000000"/>
+            </w:tcBorders>
+          </w:tcPr>
+          <w:p>
+            <w:pPr>
+              <w:pStyle w:val="TableContents"/>
+              <w:widowControl w:val="false"/>
+              <w:jc w:val="center"/>
+              <w:rPr/>
+            </w:pPr>
+            <w:r>
+              <w:rPr/>
+              <w:t>AstraLinux-02</w:t>
+            </w:r>
+          </w:p>
+        </w:tc>
+        <w:tc>
+          <w:tcPr>
+            <w:tcW w:w="4986" w:type="dxa"/>
+            <w:tcBorders>
+              <w:left w:val="single" w:sz="4" w:space="0" w:color="000000"/>
+              <w:bottom w:val="single" w:sz="4" w:space="0" w:color="000000"/>
+              <w:right w:val="single" w:sz="4" w:space="0" w:color="000000"/>
+            </w:tcBorders>
+          </w:tcPr>
+          <w:p>
+            <w:pPr>
+              <w:pStyle w:val="TableContents"/>
+              <w:widowControl w:val="false"/>
+              <w:jc w:val="center"/>
+              <w:rPr/>
+            </w:pPr>
+            <w:r>
+              <w:rPr/>
+              <w:t>fd00:2004:5:1:a00:27ff:feeb:b574</w:t>
+            </w:r>
+          </w:p>
+        </w:tc>
+      </w:tr>
+    </w:tbl>
+    <w:p>
+      <w:pPr>
+        <w:pStyle w:val="TextBody"/>
+        <w:spacing w:before="0" w:after="140"/>
+        <w:jc w:val="left"/>
+        <w:rPr>
+          <w:sz w:val="28"/>
+          <w:szCs w:val="28"/>
+        </w:rPr>
+      </w:pPr>
+      <w:r>
+        <w:rPr>
+          <w:sz w:val="28"/>
+          <w:szCs w:val="28"/>
+        </w:rPr>
+      </w:r>
+    </w:p>
+    <w:p>
+      <w:pPr>
+        <w:pStyle w:val="TextBody"/>
+        <w:spacing w:before="0" w:after="140"/>
+        <w:jc w:val="left"/>
+        <w:rPr>
+          <w:sz w:val="28"/>
+          <w:szCs w:val="28"/>
+        </w:rPr>
+      </w:pPr>
+      <w:r>
+        <w:rPr>
+          <w:sz w:val="28"/>
+          <w:szCs w:val="28"/>
+        </w:rPr>
+        <w:tab/>
+        <w:t>12. Настройка динамической маршрутизации для ipv6.</w:t>
+      </w:r>
+    </w:p>
+    <w:p>
+      <w:pPr>
+        <w:pStyle w:val="TextBody"/>
+        <w:spacing w:before="0" w:after="140"/>
+        <w:jc w:val="left"/>
+        <w:rPr>
+          <w:sz w:val="28"/>
+          <w:szCs w:val="28"/>
+        </w:rPr>
+      </w:pPr>
+      <w:r>
+        <w:rPr>
+          <w:sz w:val="28"/>
+          <w:szCs w:val="28"/>
+        </w:rPr>
+        <w:t>Для настройки правила динамической маршрутизации ipv6-адресов необходимо выполнить команду</w:t>
+      </w:r>
+    </w:p>
+    <w:p>
+      <w:pPr>
+        <w:pStyle w:val="TextBody"/>
+        <w:spacing w:before="0" w:after="140"/>
+        <w:jc w:val="center"/>
+        <w:rPr>
+          <w:rFonts w:ascii="Courier New" w:hAnsi="Courier New"/>
+        </w:rPr>
+      </w:pPr>
+      <w:r>
+        <w:rPr>
+          <w:rFonts w:ascii="Courier New" w:hAnsi="Courier New"/>
+          <w:sz w:val="28"/>
+          <w:szCs w:val="28"/>
+        </w:rPr>
+        <w:t>/routing/ospf/instance/add name=ospfv3-instance-01 version=3 redistribute=connected,static,ospf</w:t>
+      </w:r>
+    </w:p>
+    <w:p>
+      <w:pPr>
+        <w:pStyle w:val="TextBody"/>
+        <w:spacing w:before="0" w:after="140"/>
+        <w:jc w:val="left"/>
+        <w:rPr>
+          <w:sz w:val="28"/>
+          <w:szCs w:val="28"/>
+        </w:rPr>
+      </w:pPr>
+      <w:r>
+        <w:rPr>
+          <w:sz w:val="28"/>
+          <w:szCs w:val="28"/>
+        </w:rPr>
+        <w:t>для создания образца, затем команду</w:t>
+      </w:r>
+    </w:p>
+    <w:p>
+      <w:pPr>
+        <w:pStyle w:val="TextBody"/>
+        <w:spacing w:before="0" w:after="140"/>
+        <w:jc w:val="center"/>
+        <w:rPr>
+          <w:rFonts w:ascii="Courier New" w:hAnsi="Courier New"/>
+        </w:rPr>
+      </w:pPr>
+      <w:r>
+        <w:rPr>
+          <w:rFonts w:ascii="Courier New" w:hAnsi="Courier New"/>
+          <w:sz w:val="28"/>
+          <w:szCs w:val="28"/>
+        </w:rPr>
+        <w:t>/routing/ospf/area/add name=ospfv3-area-01 instance=ospfv3-instance-01 area-id=0.0.0.1</w:t>
+      </w:r>
+    </w:p>
+    <w:p>
+      <w:pPr>
+        <w:pStyle w:val="TextBody"/>
+        <w:spacing w:before="0" w:after="140"/>
+        <w:jc w:val="left"/>
+        <w:rPr>
+          <w:sz w:val="28"/>
+          <w:szCs w:val="28"/>
+        </w:rPr>
+      </w:pPr>
+      <w:r>
+        <w:rPr>
+          <w:sz w:val="28"/>
+          <w:szCs w:val="28"/>
+        </w:rPr>
+        <w:t>для создания области, и команду</w:t>
+      </w:r>
+    </w:p>
+    <w:p>
+      <w:pPr>
+        <w:pStyle w:val="TextBody"/>
+        <w:spacing w:before="0" w:after="140"/>
+        <w:jc w:val="center"/>
+        <w:rPr>
+          <w:rFonts w:ascii="Courier New" w:hAnsi="Courier New"/>
+        </w:rPr>
+      </w:pPr>
+      <w:r>
+        <w:rPr>
+          <w:rFonts w:ascii="Courier New" w:hAnsi="Courier New"/>
+          <w:sz w:val="28"/>
+          <w:szCs w:val="28"/>
+        </w:rPr>
+        <w:t>/routing/ospf/interface-template/add area=ospfv3-area-01 interfaces-bridge-01,vlan-02,vlan-03</w:t>
+      </w:r>
+    </w:p>
+    <w:p>
+      <w:pPr>
+        <w:pStyle w:val="TextBody"/>
+        <w:spacing w:before="0" w:after="140"/>
+        <w:jc w:val="left"/>
+        <w:rPr>
+          <w:sz w:val="28"/>
+          <w:szCs w:val="28"/>
+        </w:rPr>
+      </w:pPr>
+      <w:r>
+        <w:rPr>
+          <w:sz w:val="28"/>
+          <w:szCs w:val="28"/>
+        </w:rPr>
+        <w:t>для создания правила пересылки таблиц.</w:t>
+      </w:r>
+    </w:p>
+    <w:p>
+      <w:pPr>
+        <w:pStyle w:val="TextBody"/>
+        <w:spacing w:before="0" w:after="140"/>
+        <w:jc w:val="left"/>
+        <w:rPr>
+          <w:sz w:val="28"/>
+          <w:szCs w:val="28"/>
+        </w:rPr>
+      </w:pPr>
+      <w:r>
+        <w:rPr>
+          <w:sz w:val="28"/>
+          <w:szCs w:val="28"/>
+        </w:rPr>
+        <w:t>Обновлённые таблицы маршрутизации 49-52.</w:t>
+      </w:r>
+      <w:r>
+        <w:br w:type="page"/>
+      </w:r>
+    </w:p>
+    <w:p>
+      <w:pPr>
+        <w:pStyle w:val="TextBody"/>
+        <w:spacing w:before="0" w:after="140"/>
+        <w:jc w:val="center"/>
+        <w:rPr>
+          <w:sz w:val="28"/>
+          <w:szCs w:val="28"/>
+        </w:rPr>
+      </w:pPr>
+      <w:r>
+        <w:drawing>
+          <wp:anchor behindDoc="0" distT="0" distB="0" distL="0" distR="0" simplePos="0" locked="0" layoutInCell="0" allowOverlap="1" relativeHeight="52">
+            <wp:simplePos x="0" y="0"/>
+            <wp:positionH relativeFrom="column">
+              <wp:align>center</wp:align>
+            </wp:positionH>
+            <wp:positionV relativeFrom="paragraph">
+              <wp:posOffset>635</wp:posOffset>
+            </wp:positionV>
+            <wp:extent cx="6305550" cy="3590925"/>
+            <wp:effectExtent l="0" t="0" r="0" b="0"/>
+            <wp:wrapSquare wrapText="largest"/>
+            <wp:docPr id="51" name="Image51" descr=""/>
+            <wp:cNvGraphicFramePr>
+              <a:graphicFrameLocks xmlns:a="http://schemas.openxmlformats.org/drawingml/2006/main" noChangeAspect="1"/>
+            </wp:cNvGraphicFramePr>
+            <a:graphic xmlns:a="http://schemas.openxmlformats.org/drawingml/2006/main">
+              <a:graphicData uri="http://schemas.openxmlformats.org/drawingml/2006/picture">
+                <pic:pic xmlns:pic="http://schemas.openxmlformats.org/drawingml/2006/picture">
+                  <pic:nvPicPr>
+                    <pic:cNvPr id="51" name="Image51" descr=""/>
+                    <pic:cNvPicPr>
+                      <a:picLocks noChangeAspect="1" noChangeArrowheads="1"/>
+                    </pic:cNvPicPr>
+                  </pic:nvPicPr>
+                  <pic:blipFill>
+                    <a:blip r:embed="rId52"/>
+                    <a:stretch>
+                      <a:fillRect/>
+                    </a:stretch>
+                  </pic:blipFill>
+                  <pic:spPr bwMode="auto">
+                    <a:xfrm>
+                      <a:off x="0" y="0"/>
+                      <a:ext cx="6305550" cy="3590925"/>
+                    </a:xfrm>
+                    <a:prstGeom prst="rect">
+                      <a:avLst/>
+                    </a:prstGeom>
+                  </pic:spPr>
+                </pic:pic>
+              </a:graphicData>
+            </a:graphic>
+          </wp:anchor>
+        </w:drawing>
+      </w:r>
+      <w:r>
+        <w:rPr>
+          <w:sz w:val="28"/>
+          <w:szCs w:val="28"/>
+        </w:rPr>
+        <w:t>Рисунок 49 — таблица маршрутизации на устройстве Mikrotik-01.</w:t>
+      </w:r>
+    </w:p>
+    <w:p>
+      <w:pPr>
+        <w:pStyle w:val="TextBody"/>
+        <w:spacing w:before="0" w:after="140"/>
+        <w:jc w:val="center"/>
+        <w:rPr>
+          <w:sz w:val="28"/>
+          <w:szCs w:val="28"/>
+        </w:rPr>
+      </w:pPr>
+      <w:r>
+        <w:drawing>
+          <wp:anchor behindDoc="0" distT="0" distB="0" distL="0" distR="0" simplePos="0" locked="0" layoutInCell="0" allowOverlap="1" relativeHeight="53">
+            <wp:simplePos x="0" y="0"/>
+            <wp:positionH relativeFrom="column">
+              <wp:align>center</wp:align>
+            </wp:positionH>
+            <wp:positionV relativeFrom="paragraph">
+              <wp:posOffset>635</wp:posOffset>
+            </wp:positionV>
+            <wp:extent cx="6305550" cy="3590925"/>
+            <wp:effectExtent l="0" t="0" r="0" b="0"/>
+            <wp:wrapSquare wrapText="largest"/>
+            <wp:docPr id="52" name="Image52" descr=""/>
+            <wp:cNvGraphicFramePr>
+              <a:graphicFrameLocks xmlns:a="http://schemas.openxmlformats.org/drawingml/2006/main" noChangeAspect="1"/>
+            </wp:cNvGraphicFramePr>
+            <a:graphic xmlns:a="http://schemas.openxmlformats.org/drawingml/2006/main">
+              <a:graphicData uri="http://schemas.openxmlformats.org/drawingml/2006/picture">
+                <pic:pic xmlns:pic="http://schemas.openxmlformats.org/drawingml/2006/picture">
+                  <pic:nvPicPr>
+                    <pic:cNvPr id="52" name="Image52" descr=""/>
+                    <pic:cNvPicPr>
+                      <a:picLocks noChangeAspect="1" noChangeArrowheads="1"/>
+                    </pic:cNvPicPr>
+                  </pic:nvPicPr>
+                  <pic:blipFill>
+                    <a:blip r:embed="rId53"/>
+                    <a:stretch>
+                      <a:fillRect/>
+                    </a:stretch>
+                  </pic:blipFill>
+                  <pic:spPr bwMode="auto">
+                    <a:xfrm>
+                      <a:off x="0" y="0"/>
+                      <a:ext cx="6305550" cy="3590925"/>
+                    </a:xfrm>
+                    <a:prstGeom prst="rect">
+                      <a:avLst/>
+                    </a:prstGeom>
+                  </pic:spPr>
+                </pic:pic>
+              </a:graphicData>
+            </a:graphic>
+          </wp:anchor>
+        </w:drawing>
+      </w:r>
+      <w:r>
+        <w:rPr>
+          <w:sz w:val="28"/>
+          <w:szCs w:val="28"/>
+        </w:rPr>
+        <w:t>Рисунок 50 — т</w:t>
+      </w:r>
+      <w:r>
+        <w:rPr>
+          <w:sz w:val="28"/>
+          <w:szCs w:val="28"/>
+        </w:rPr>
+        <w:t>а</w:t>
+      </w:r>
+      <w:r>
+        <w:rPr>
+          <w:sz w:val="28"/>
+          <w:szCs w:val="28"/>
+        </w:rPr>
+        <w:t>блица маршрутизации на устройстве Mikrotik-0</w:t>
+      </w:r>
+      <w:r>
+        <w:rPr>
+          <w:sz w:val="28"/>
+          <w:szCs w:val="28"/>
+        </w:rPr>
+        <w:t>2</w:t>
+      </w:r>
+      <w:r>
+        <w:rPr>
+          <w:sz w:val="28"/>
+          <w:szCs w:val="28"/>
+        </w:rPr>
+        <w:t>.</w:t>
+      </w:r>
+      <w:r>
+        <w:br w:type="page"/>
+      </w:r>
+    </w:p>
+    <w:p>
+      <w:pPr>
+        <w:pStyle w:val="TextBody"/>
+        <w:spacing w:before="0" w:after="140"/>
+        <w:jc w:val="center"/>
+        <w:rPr>
+          <w:sz w:val="28"/>
+          <w:szCs w:val="28"/>
+        </w:rPr>
+      </w:pPr>
+      <w:r>
+        <w:drawing>
+          <wp:anchor behindDoc="0" distT="0" distB="0" distL="0" distR="0" simplePos="0" locked="0" layoutInCell="0" allowOverlap="1" relativeHeight="54">
+            <wp:simplePos x="0" y="0"/>
+            <wp:positionH relativeFrom="column">
+              <wp:align>center</wp:align>
+            </wp:positionH>
+            <wp:positionV relativeFrom="paragraph">
+              <wp:posOffset>635</wp:posOffset>
+            </wp:positionV>
+            <wp:extent cx="6305550" cy="3590925"/>
+            <wp:effectExtent l="0" t="0" r="0" b="0"/>
+            <wp:wrapSquare wrapText="largest"/>
+            <wp:docPr id="53" name="Image53" descr=""/>
+            <wp:cNvGraphicFramePr>
+              <a:graphicFrameLocks xmlns:a="http://schemas.openxmlformats.org/drawingml/2006/main" noChangeAspect="1"/>
+            </wp:cNvGraphicFramePr>
+            <a:graphic xmlns:a="http://schemas.openxmlformats.org/drawingml/2006/main">
+              <a:graphicData uri="http://schemas.openxmlformats.org/drawingml/2006/picture">
+                <pic:pic xmlns:pic="http://schemas.openxmlformats.org/drawingml/2006/picture">
+                  <pic:nvPicPr>
+                    <pic:cNvPr id="53" name="Image53" descr=""/>
+                    <pic:cNvPicPr>
+                      <a:picLocks noChangeAspect="1" noChangeArrowheads="1"/>
+                    </pic:cNvPicPr>
+                  </pic:nvPicPr>
+                  <pic:blipFill>
+                    <a:blip r:embed="rId54"/>
+                    <a:stretch>
+                      <a:fillRect/>
+                    </a:stretch>
+                  </pic:blipFill>
+                  <pic:spPr bwMode="auto">
+                    <a:xfrm>
+                      <a:off x="0" y="0"/>
+                      <a:ext cx="6305550" cy="3590925"/>
+                    </a:xfrm>
+                    <a:prstGeom prst="rect">
+                      <a:avLst/>
+                    </a:prstGeom>
+                  </pic:spPr>
+                </pic:pic>
+              </a:graphicData>
+            </a:graphic>
+          </wp:anchor>
+        </w:drawing>
+      </w:r>
+      <w:r>
+        <w:rPr>
+          <w:sz w:val="28"/>
+          <w:szCs w:val="28"/>
+        </w:rPr>
+        <w:t>Рисунок 51 — таблица маршрутизации на устройстве Mikrotik-0</w:t>
+      </w:r>
+      <w:r>
+        <w:rPr>
+          <w:sz w:val="28"/>
+          <w:szCs w:val="28"/>
+        </w:rPr>
+        <w:t>3</w:t>
+      </w:r>
+      <w:r>
+        <w:rPr>
+          <w:sz w:val="28"/>
+          <w:szCs w:val="28"/>
+        </w:rPr>
+        <w:t>.</w:t>
+      </w:r>
+    </w:p>
+    <w:p>
+      <w:pPr>
+        <w:pStyle w:val="TextBody"/>
+        <w:spacing w:before="0" w:after="140"/>
+        <w:jc w:val="center"/>
+        <w:rPr>
+          <w:sz w:val="28"/>
+          <w:szCs w:val="28"/>
+        </w:rPr>
+      </w:pPr>
+      <w:r>
+        <w:drawing>
+          <wp:anchor behindDoc="0" distT="0" distB="0" distL="0" distR="0" simplePos="0" locked="0" layoutInCell="0" allowOverlap="1" relativeHeight="55">
+            <wp:simplePos x="0" y="0"/>
+            <wp:positionH relativeFrom="column">
+              <wp:align>center</wp:align>
+            </wp:positionH>
+            <wp:positionV relativeFrom="paragraph">
+              <wp:posOffset>635</wp:posOffset>
+            </wp:positionV>
+            <wp:extent cx="6305550" cy="3590925"/>
+            <wp:effectExtent l="0" t="0" r="0" b="0"/>
+            <wp:wrapSquare wrapText="largest"/>
+            <wp:docPr id="54" name="Image54" descr=""/>
+            <wp:cNvGraphicFramePr>
+              <a:graphicFrameLocks xmlns:a="http://schemas.openxmlformats.org/drawingml/2006/main" noChangeAspect="1"/>
+            </wp:cNvGraphicFramePr>
+            <a:graphic xmlns:a="http://schemas.openxmlformats.org/drawingml/2006/main">
+              <a:graphicData uri="http://schemas.openxmlformats.org/drawingml/2006/picture">
+                <pic:pic xmlns:pic="http://schemas.openxmlformats.org/drawingml/2006/picture">
+                  <pic:nvPicPr>
+                    <pic:cNvPr id="54" name="Image54" descr=""/>
+                    <pic:cNvPicPr>
+                      <a:picLocks noChangeAspect="1" noChangeArrowheads="1"/>
+                    </pic:cNvPicPr>
+                  </pic:nvPicPr>
+                  <pic:blipFill>
+                    <a:blip r:embed="rId55"/>
+                    <a:stretch>
+                      <a:fillRect/>
+                    </a:stretch>
+                  </pic:blipFill>
+                  <pic:spPr bwMode="auto">
+                    <a:xfrm>
+                      <a:off x="0" y="0"/>
+                      <a:ext cx="6305550" cy="3590925"/>
+                    </a:xfrm>
+                    <a:prstGeom prst="rect">
+                      <a:avLst/>
+                    </a:prstGeom>
+                  </pic:spPr>
+                </pic:pic>
+              </a:graphicData>
+            </a:graphic>
+          </wp:anchor>
+        </w:drawing>
+      </w:r>
+      <w:r>
+        <w:rPr>
+          <w:sz w:val="28"/>
+          <w:szCs w:val="28"/>
+        </w:rPr>
+        <w:t>Рисунок 52 — таблица маршрутизации на устройстве Mikrotik-0</w:t>
+      </w:r>
+      <w:r>
+        <w:rPr>
+          <w:sz w:val="28"/>
+          <w:szCs w:val="28"/>
+        </w:rPr>
+        <w:t>4</w:t>
+      </w:r>
+      <w:r>
+        <w:rPr>
+          <w:sz w:val="28"/>
+          <w:szCs w:val="28"/>
+        </w:rPr>
+        <w:t>.</w:t>
+      </w:r>
+      <w:r>
+        <w:br w:type="page"/>
+      </w:r>
+    </w:p>
+    <w:p>
+      <w:pPr>
+        <w:pStyle w:val="TextBody"/>
+        <w:spacing w:before="0" w:after="140"/>
+        <w:jc w:val="left"/>
+        <w:rPr>
+          <w:sz w:val="28"/>
+          <w:szCs w:val="28"/>
+        </w:rPr>
+      </w:pPr>
+      <w:r>
+        <w:rPr>
+          <w:sz w:val="28"/>
+          <w:szCs w:val="28"/>
+        </w:rPr>
+        <w:tab/>
+        <w:t>13. Изменение настроек DNS-клиента на AstraLinux-02.</w:t>
+      </w:r>
+    </w:p>
+    <w:p>
+      <w:pPr>
+        <w:pStyle w:val="TextBody"/>
+        <w:spacing w:before="0" w:after="140"/>
+        <w:jc w:val="left"/>
+        <w:rPr>
+          <w:sz w:val="28"/>
+          <w:szCs w:val="28"/>
+        </w:rPr>
+      </w:pPr>
+      <w:r>
+        <w:rPr>
+          <w:sz w:val="28"/>
+          <w:szCs w:val="28"/>
+        </w:rPr>
+        <w:t>Для проверки настроек DNS-клиента необходимо воспользоваться командой</w:t>
+      </w:r>
+    </w:p>
+    <w:p>
+      <w:pPr>
+        <w:pStyle w:val="TextBody"/>
+        <w:spacing w:before="0" w:after="140"/>
+        <w:jc w:val="center"/>
+        <w:rPr>
+          <w:rFonts w:ascii="Courier New" w:hAnsi="Courier New"/>
+          <w:sz w:val="28"/>
+          <w:szCs w:val="28"/>
+        </w:rPr>
+      </w:pPr>
+      <w:r>
+        <w:rPr>
+          <w:rFonts w:ascii="Courier New" w:hAnsi="Courier New"/>
+          <w:sz w:val="28"/>
+          <w:szCs w:val="28"/>
+        </w:rPr>
+        <w:t>nano /etc/resolv.conf</w:t>
+      </w:r>
+    </w:p>
+    <w:p>
+      <w:pPr>
+        <w:pStyle w:val="TextBody"/>
+        <w:spacing w:before="0" w:after="140"/>
+        <w:jc w:val="left"/>
+        <w:rPr>
+          <w:sz w:val="28"/>
+          <w:szCs w:val="28"/>
+        </w:rPr>
+      </w:pPr>
+      <w:r>
+        <w:rPr>
+          <w:sz w:val="28"/>
+          <w:szCs w:val="28"/>
+        </w:rPr>
+        <w:t>Содержимое данного файла представлено на рисунке 53.</w:t>
+      </w:r>
+    </w:p>
+    <w:p>
+      <w:pPr>
+        <w:pStyle w:val="TextBody"/>
+        <w:spacing w:before="0" w:after="140"/>
+        <w:jc w:val="center"/>
+        <w:rPr>
+          <w:sz w:val="28"/>
+          <w:szCs w:val="28"/>
+        </w:rPr>
+      </w:pPr>
+      <w:r>
+        <w:drawing>
+          <wp:anchor behindDoc="0" distT="0" distB="0" distL="0" distR="0" simplePos="0" locked="0" layoutInCell="0" allowOverlap="1" relativeHeight="56">
+            <wp:simplePos x="0" y="0"/>
+            <wp:positionH relativeFrom="column">
+              <wp:align>center</wp:align>
+            </wp:positionH>
+            <wp:positionV relativeFrom="paragraph">
+              <wp:posOffset>635</wp:posOffset>
+            </wp:positionV>
+            <wp:extent cx="6332220" cy="443230"/>
+            <wp:effectExtent l="0" t="0" r="0" b="0"/>
+            <wp:wrapSquare wrapText="largest"/>
+            <wp:docPr id="55" name="Image55" descr=""/>
+            <wp:cNvGraphicFramePr>
+              <a:graphicFrameLocks xmlns:a="http://schemas.openxmlformats.org/drawingml/2006/main" noChangeAspect="1"/>
+            </wp:cNvGraphicFramePr>
+            <a:graphic xmlns:a="http://schemas.openxmlformats.org/drawingml/2006/main">
+              <a:graphicData uri="http://schemas.openxmlformats.org/drawingml/2006/picture">
+                <pic:pic xmlns:pic="http://schemas.openxmlformats.org/drawingml/2006/picture">
+                  <pic:nvPicPr>
+                    <pic:cNvPr id="55" name="Image55" descr=""/>
+                    <pic:cNvPicPr>
+                      <a:picLocks noChangeAspect="1" noChangeArrowheads="1"/>
+                    </pic:cNvPicPr>
+                  </pic:nvPicPr>
+                  <pic:blipFill>
+                    <a:blip r:embed="rId56"/>
+                    <a:stretch>
+                      <a:fillRect/>
+                    </a:stretch>
+                  </pic:blipFill>
+                  <pic:spPr bwMode="auto">
+                    <a:xfrm>
+                      <a:off x="0" y="0"/>
+                      <a:ext cx="6332220" cy="443230"/>
+                    </a:xfrm>
+                    <a:prstGeom prst="rect">
+                      <a:avLst/>
+                    </a:prstGeom>
+                  </pic:spPr>
+                </pic:pic>
+              </a:graphicData>
+            </a:graphic>
+          </wp:anchor>
+        </w:drawing>
+      </w:r>
+      <w:r>
+        <w:rPr>
+          <w:sz w:val="28"/>
+          <w:szCs w:val="28"/>
+        </w:rPr>
+        <w:t>Рисунок 53 — содержимое файла настройки DNS-клиента.</w:t>
+      </w:r>
+    </w:p>
+    <w:p>
+      <w:pPr>
+        <w:pStyle w:val="TextBody"/>
+        <w:spacing w:before="0" w:after="140"/>
+        <w:jc w:val="left"/>
+        <w:rPr>
+          <w:sz w:val="28"/>
+          <w:szCs w:val="28"/>
+        </w:rPr>
+      </w:pPr>
+      <w:r>
+        <w:rPr>
+          <w:sz w:val="28"/>
+          <w:szCs w:val="28"/>
+        </w:rPr>
+        <w:t>Все запросы передаются на DNS с адресом 8.8.8.8.</w:t>
+      </w:r>
+    </w:p>
+    <w:p>
+      <w:pPr>
+        <w:pStyle w:val="TextBody"/>
+        <w:spacing w:before="0" w:after="140"/>
+        <w:jc w:val="left"/>
+        <w:rPr>
+          <w:sz w:val="28"/>
+          <w:szCs w:val="28"/>
+        </w:rPr>
+      </w:pPr>
+      <w:r>
+        <w:rPr>
+          <w:sz w:val="28"/>
+          <w:szCs w:val="28"/>
+        </w:rPr>
+        <w:tab/>
+        <w:t>14. Получение информации о DNS.</w:t>
+      </w:r>
+    </w:p>
+    <w:p>
+      <w:pPr>
+        <w:pStyle w:val="TextBody"/>
+        <w:spacing w:before="0" w:after="140"/>
+        <w:jc w:val="left"/>
+        <w:rPr>
+          <w:sz w:val="28"/>
+          <w:szCs w:val="28"/>
+        </w:rPr>
+      </w:pPr>
+      <w:r>
+        <w:rPr>
+          <w:sz w:val="28"/>
+          <w:szCs w:val="28"/>
+        </w:rPr>
+        <w:t>Для того, чтобы получить всю информацию о DNS-сервере csc.sibsutis.ru, необходимо выполнить команду</w:t>
+      </w:r>
+    </w:p>
+    <w:p>
+      <w:pPr>
+        <w:pStyle w:val="TextBody"/>
+        <w:spacing w:before="0" w:after="140"/>
+        <w:jc w:val="center"/>
+        <w:rPr>
+          <w:rFonts w:ascii="Courier New" w:hAnsi="Courier New"/>
+          <w:sz w:val="28"/>
+          <w:szCs w:val="28"/>
+        </w:rPr>
+      </w:pPr>
+      <w:r>
+        <w:rPr>
+          <w:rFonts w:ascii="Courier New" w:hAnsi="Courier New"/>
+          <w:sz w:val="28"/>
+          <w:szCs w:val="28"/>
+        </w:rPr>
+        <w:t>nslookup -q=any csc.sibsutis.ru</w:t>
+      </w:r>
+    </w:p>
+    <w:p>
+      <w:pPr>
+        <w:pStyle w:val="TextBody"/>
+        <w:spacing w:before="0" w:after="140"/>
+        <w:jc w:val="left"/>
+        <w:rPr>
+          <w:sz w:val="28"/>
+          <w:szCs w:val="28"/>
+        </w:rPr>
+      </w:pPr>
+      <w:r>
+        <w:rPr>
+          <w:sz w:val="28"/>
+          <w:szCs w:val="28"/>
+        </w:rPr>
+        <w:t>Вывод данной команды представлен на рисунке 54.</w:t>
+      </w:r>
+    </w:p>
+    <w:p>
+      <w:pPr>
+        <w:pStyle w:val="TextBody"/>
+        <w:spacing w:before="0" w:after="140"/>
+        <w:jc w:val="left"/>
+        <w:rPr>
+          <w:sz w:val="28"/>
+          <w:szCs w:val="28"/>
+        </w:rPr>
+      </w:pPr>
+      <w:r>
+        <w:rPr>
+          <w:sz w:val="28"/>
+          <w:szCs w:val="28"/>
+        </w:rPr>
+        <w:drawing>
+          <wp:anchor behindDoc="0" distT="0" distB="0" distL="0" distR="0" simplePos="0" locked="0" layoutInCell="0" allowOverlap="1" relativeHeight="57">
+            <wp:simplePos x="0" y="0"/>
+            <wp:positionH relativeFrom="column">
+              <wp:align>center</wp:align>
+            </wp:positionH>
+            <wp:positionV relativeFrom="paragraph">
+              <wp:posOffset>635</wp:posOffset>
+            </wp:positionV>
+            <wp:extent cx="5924550" cy="3495675"/>
+            <wp:effectExtent l="0" t="0" r="0" b="0"/>
+            <wp:wrapSquare wrapText="largest"/>
+            <wp:docPr id="56" name="Image56" descr=""/>
+            <wp:cNvGraphicFramePr>
+              <a:graphicFrameLocks xmlns:a="http://schemas.openxmlformats.org/drawingml/2006/main" noChangeAspect="1"/>
+            </wp:cNvGraphicFramePr>
+            <a:graphic xmlns:a="http://schemas.openxmlformats.org/drawingml/2006/main">
+              <a:graphicData uri="http://schemas.openxmlformats.org/drawingml/2006/picture">
+                <pic:pic xmlns:pic="http://schemas.openxmlformats.org/drawingml/2006/picture">
+                  <pic:nvPicPr>
+                    <pic:cNvPr id="56" name="Image56" descr=""/>
+                    <pic:cNvPicPr>
+                      <a:picLocks noChangeAspect="1" noChangeArrowheads="1"/>
+                    </pic:cNvPicPr>
+                  </pic:nvPicPr>
+                  <pic:blipFill>
+                    <a:blip r:embed="rId57"/>
+                    <a:stretch>
+                      <a:fillRect/>
+                    </a:stretch>
+                  </pic:blipFill>
+                  <pic:spPr bwMode="auto">
+                    <a:xfrm>
+                      <a:off x="0" y="0"/>
+                      <a:ext cx="5924550" cy="3495675"/>
+                    </a:xfrm>
+                    <a:prstGeom prst="rect">
+                      <a:avLst/>
+                    </a:prstGeom>
+                  </pic:spPr>
+                </pic:pic>
+              </a:graphicData>
+            </a:graphic>
+          </wp:anchor>
+        </w:drawing>
+      </w:r>
+    </w:p>
+    <w:p>
+      <w:pPr>
+        <w:pStyle w:val="TextBody"/>
+        <w:spacing w:before="0" w:after="140"/>
+        <w:jc w:val="center"/>
+        <w:rPr>
+          <w:sz w:val="28"/>
+          <w:szCs w:val="28"/>
+        </w:rPr>
+      </w:pPr>
+      <w:r>
+        <w:rPr>
+          <w:sz w:val="28"/>
+          <w:szCs w:val="28"/>
+        </w:rPr>
+        <w:t>Рисунок 54 — информация о DHCP-сервере csc.sibsutis.ru.</w:t>
+      </w:r>
+      <w:r>
+        <w:br w:type="page"/>
+      </w:r>
+    </w:p>
+    <w:p>
+      <w:pPr>
+        <w:pStyle w:val="TextBody"/>
+        <w:spacing w:before="0" w:after="140"/>
+        <w:jc w:val="left"/>
+        <w:rPr>
+          <w:sz w:val="28"/>
+          <w:szCs w:val="28"/>
+        </w:rPr>
+      </w:pPr>
+      <w:r>
+        <w:rPr>
+          <w:sz w:val="28"/>
+          <w:szCs w:val="28"/>
+        </w:rPr>
+        <w:t>Затем, для того, чтобы узнать все о домене ans.csc.sibsutis.ru, необходимо выполнить команду</w:t>
+      </w:r>
+    </w:p>
+    <w:p>
+      <w:pPr>
+        <w:pStyle w:val="TextBody"/>
+        <w:spacing w:before="0" w:after="140"/>
+        <w:jc w:val="center"/>
+        <w:rPr>
+          <w:rFonts w:ascii="Courier New" w:hAnsi="Courier New"/>
+          <w:sz w:val="28"/>
+          <w:szCs w:val="28"/>
+        </w:rPr>
+      </w:pPr>
+      <w:r>
+        <w:rPr>
+          <w:rFonts w:ascii="Courier New" w:hAnsi="Courier New"/>
+          <w:sz w:val="28"/>
+          <w:szCs w:val="28"/>
+        </w:rPr>
+        <w:t>nslookup -q=any ans.csc.sibsutis.ru</w:t>
+      </w:r>
+    </w:p>
+    <w:p>
+      <w:pPr>
+        <w:pStyle w:val="TextBody"/>
+        <w:spacing w:before="0" w:after="140"/>
+        <w:jc w:val="left"/>
+        <w:rPr>
+          <w:sz w:val="28"/>
+          <w:szCs w:val="28"/>
+        </w:rPr>
+      </w:pPr>
+      <w:r>
+        <w:rPr>
+          <w:sz w:val="28"/>
+          <w:szCs w:val="28"/>
+        </w:rPr>
+        <w:t>Вывод данной команды представлен на рисунке 55.</w:t>
+      </w:r>
+    </w:p>
+    <w:p>
+      <w:pPr>
+        <w:pStyle w:val="TextBody"/>
+        <w:spacing w:before="0" w:after="140"/>
+        <w:jc w:val="center"/>
+        <w:rPr>
+          <w:sz w:val="28"/>
+          <w:szCs w:val="28"/>
+        </w:rPr>
+      </w:pPr>
+      <w:r>
+        <w:drawing>
+          <wp:anchor behindDoc="0" distT="0" distB="0" distL="0" distR="0" simplePos="0" locked="0" layoutInCell="0" allowOverlap="1" relativeHeight="58">
+            <wp:simplePos x="0" y="0"/>
+            <wp:positionH relativeFrom="column">
+              <wp:align>center</wp:align>
+            </wp:positionH>
+            <wp:positionV relativeFrom="paragraph">
+              <wp:posOffset>635</wp:posOffset>
+            </wp:positionV>
+            <wp:extent cx="6238875" cy="2200275"/>
+            <wp:effectExtent l="0" t="0" r="0" b="0"/>
+            <wp:wrapSquare wrapText="largest"/>
+            <wp:docPr id="57" name="Image57" descr=""/>
+            <wp:cNvGraphicFramePr>
+              <a:graphicFrameLocks xmlns:a="http://schemas.openxmlformats.org/drawingml/2006/main" noChangeAspect="1"/>
+            </wp:cNvGraphicFramePr>
+            <a:graphic xmlns:a="http://schemas.openxmlformats.org/drawingml/2006/main">
+              <a:graphicData uri="http://schemas.openxmlformats.org/drawingml/2006/picture">
+                <pic:pic xmlns:pic="http://schemas.openxmlformats.org/drawingml/2006/picture">
+                  <pic:nvPicPr>
+                    <pic:cNvPr id="57" name="Image57" descr=""/>
+                    <pic:cNvPicPr>
+                      <a:picLocks noChangeAspect="1" noChangeArrowheads="1"/>
+                    </pic:cNvPicPr>
+                  </pic:nvPicPr>
+                  <pic:blipFill>
+                    <a:blip r:embed="rId58"/>
+                    <a:stretch>
+                      <a:fillRect/>
+                    </a:stretch>
+                  </pic:blipFill>
+                  <pic:spPr bwMode="auto">
+                    <a:xfrm>
+                      <a:off x="0" y="0"/>
+                      <a:ext cx="6238875" cy="2200275"/>
+                    </a:xfrm>
+                    <a:prstGeom prst="rect">
+                      <a:avLst/>
+                    </a:prstGeom>
+                  </pic:spPr>
+                </pic:pic>
+              </a:graphicData>
+            </a:graphic>
+          </wp:anchor>
+        </w:drawing>
+      </w:r>
+      <w:r>
+        <w:rPr>
+          <w:sz w:val="28"/>
+          <w:szCs w:val="28"/>
+        </w:rPr>
+        <w:t>Рисунок 55 — информация о домене ans.csc.sibsutis.ru.</w:t>
+      </w:r>
+    </w:p>
+    <w:p>
+      <w:pPr>
+        <w:pStyle w:val="TextBody"/>
+        <w:spacing w:before="0" w:after="140"/>
+        <w:jc w:val="left"/>
+        <w:rPr>
+          <w:sz w:val="28"/>
+          <w:szCs w:val="28"/>
+        </w:rPr>
+      </w:pPr>
+      <w:r>
+        <w:rPr>
+          <w:sz w:val="28"/>
+          <w:szCs w:val="28"/>
+        </w:rPr>
+        <w:t>Также, на рисунках 56, 57 представлена информация о доменных именах mail.ru и для всех ip-адресов mail.ru. Данная информация была получена с помощью команд</w:t>
+      </w:r>
+    </w:p>
+    <w:p>
+      <w:pPr>
+        <w:pStyle w:val="TextBody"/>
+        <w:spacing w:before="0" w:after="140"/>
+        <w:jc w:val="center"/>
+        <w:rPr>
+          <w:rFonts w:ascii="Courier New" w:hAnsi="Courier New"/>
+          <w:sz w:val="28"/>
+          <w:szCs w:val="28"/>
+        </w:rPr>
+      </w:pPr>
+      <w:r>
+        <w:rPr>
+          <w:rFonts w:ascii="Courier New" w:hAnsi="Courier New"/>
+          <w:sz w:val="28"/>
+          <w:szCs w:val="28"/>
+        </w:rPr>
+        <w:t>nslookup -q=A mail.ru</w:t>
+      </w:r>
+    </w:p>
+    <w:p>
+      <w:pPr>
+        <w:pStyle w:val="TextBody"/>
+        <w:spacing w:before="0" w:after="140"/>
+        <w:jc w:val="center"/>
+        <w:rPr>
+          <w:rFonts w:ascii="Courier New" w:hAnsi="Courier New"/>
+          <w:sz w:val="28"/>
+          <w:szCs w:val="28"/>
+        </w:rPr>
+      </w:pPr>
+      <w:r>
+        <w:rPr>
+          <w:rFonts w:ascii="Courier New" w:hAnsi="Courier New"/>
+          <w:sz w:val="28"/>
+          <w:szCs w:val="28"/>
+        </w:rPr>
+        <w:t>nslookup mail.ru</w:t>
+      </w:r>
+    </w:p>
+    <w:p>
+      <w:pPr>
+        <w:pStyle w:val="TextBody"/>
+        <w:spacing w:before="0" w:after="140"/>
+        <w:jc w:val="center"/>
+        <w:rPr>
+          <w:sz w:val="28"/>
+          <w:szCs w:val="28"/>
+        </w:rPr>
+      </w:pPr>
+      <w:r>
+        <w:rPr>
+          <w:sz w:val="28"/>
+          <w:szCs w:val="28"/>
+        </w:rPr>
+        <w:drawing>
+          <wp:anchor behindDoc="0" distT="0" distB="0" distL="0" distR="0" simplePos="0" locked="0" layoutInCell="0" allowOverlap="1" relativeHeight="59">
+            <wp:simplePos x="0" y="0"/>
+            <wp:positionH relativeFrom="column">
+              <wp:align>center</wp:align>
+            </wp:positionH>
+            <wp:positionV relativeFrom="paragraph">
+              <wp:posOffset>635</wp:posOffset>
+            </wp:positionV>
+            <wp:extent cx="5172075" cy="2095500"/>
+            <wp:effectExtent l="0" t="0" r="0" b="0"/>
+            <wp:wrapSquare wrapText="largest"/>
+            <wp:docPr id="58" name="Image58" descr=""/>
+            <wp:cNvGraphicFramePr>
+              <a:graphicFrameLocks xmlns:a="http://schemas.openxmlformats.org/drawingml/2006/main" noChangeAspect="1"/>
+            </wp:cNvGraphicFramePr>
+            <a:graphic xmlns:a="http://schemas.openxmlformats.org/drawingml/2006/main">
+              <a:graphicData uri="http://schemas.openxmlformats.org/drawingml/2006/picture">
+                <pic:pic xmlns:pic="http://schemas.openxmlformats.org/drawingml/2006/picture">
+                  <pic:nvPicPr>
+                    <pic:cNvPr id="58" name="Image58" descr=""/>
+                    <pic:cNvPicPr>
+                      <a:picLocks noChangeAspect="1" noChangeArrowheads="1"/>
+                    </pic:cNvPicPr>
+                  </pic:nvPicPr>
+                  <pic:blipFill>
+                    <a:blip r:embed="rId59"/>
+                    <a:stretch>
+                      <a:fillRect/>
+                    </a:stretch>
+                  </pic:blipFill>
+                  <pic:spPr bwMode="auto">
+                    <a:xfrm>
+                      <a:off x="0" y="0"/>
+                      <a:ext cx="5172075" cy="2095500"/>
+                    </a:xfrm>
+                    <a:prstGeom prst="rect">
+                      <a:avLst/>
+                    </a:prstGeom>
+                  </pic:spPr>
+                </pic:pic>
+              </a:graphicData>
+            </a:graphic>
+          </wp:anchor>
+        </w:drawing>
+      </w:r>
+    </w:p>
+    <w:p>
+      <w:pPr>
+        <w:pStyle w:val="TextBody"/>
+        <w:spacing w:before="0" w:after="140"/>
+        <w:jc w:val="center"/>
+        <w:rPr>
+          <w:sz w:val="28"/>
+          <w:szCs w:val="28"/>
+        </w:rPr>
+      </w:pPr>
+      <w:r>
+        <w:rPr>
+          <w:sz w:val="28"/>
+          <w:szCs w:val="28"/>
+        </w:rPr>
+        <w:t>Рисунок 56 — информация о домене mail.ru.</w:t>
+      </w:r>
+    </w:p>
+    <w:p>
+      <w:pPr>
+        <w:pStyle w:val="TextBody"/>
+        <w:spacing w:before="0" w:after="140"/>
+        <w:jc w:val="center"/>
+        <w:rPr>
+          <w:sz w:val="28"/>
+          <w:szCs w:val="28"/>
+        </w:rPr>
+      </w:pPr>
+      <w:r>
+        <w:rPr>
+          <w:sz w:val="28"/>
+          <w:szCs w:val="28"/>
+        </w:rPr>
+      </w:r>
+      <w:r>
+        <w:br w:type="page"/>
+      </w:r>
+    </w:p>
+    <w:p>
+      <w:pPr>
+        <w:pStyle w:val="TextBody"/>
+        <w:spacing w:before="0" w:after="140"/>
+        <w:jc w:val="center"/>
+        <w:rPr>
+          <w:sz w:val="28"/>
+          <w:szCs w:val="28"/>
+        </w:rPr>
+      </w:pPr>
+      <w:r>
+        <w:rPr>
+          <w:sz w:val="28"/>
+          <w:szCs w:val="28"/>
+        </w:rPr>
+        <w:drawing>
+          <wp:anchor behindDoc="0" distT="0" distB="0" distL="0" distR="0" simplePos="0" locked="0" layoutInCell="0" allowOverlap="1" relativeHeight="60">
+            <wp:simplePos x="0" y="0"/>
+            <wp:positionH relativeFrom="column">
+              <wp:align>center</wp:align>
+            </wp:positionH>
+            <wp:positionV relativeFrom="paragraph">
+              <wp:posOffset>635</wp:posOffset>
+            </wp:positionV>
+            <wp:extent cx="5172075" cy="2228850"/>
+            <wp:effectExtent l="0" t="0" r="0" b="0"/>
+            <wp:wrapSquare wrapText="largest"/>
+            <wp:docPr id="59" name="Image59" descr=""/>
+            <wp:cNvGraphicFramePr>
+              <a:graphicFrameLocks xmlns:a="http://schemas.openxmlformats.org/drawingml/2006/main" noChangeAspect="1"/>
+            </wp:cNvGraphicFramePr>
+            <a:graphic xmlns:a="http://schemas.openxmlformats.org/drawingml/2006/main">
+              <a:graphicData uri="http://schemas.openxmlformats.org/drawingml/2006/picture">
+                <pic:pic xmlns:pic="http://schemas.openxmlformats.org/drawingml/2006/picture">
+                  <pic:nvPicPr>
+                    <pic:cNvPr id="59" name="Image59" descr=""/>
+                    <pic:cNvPicPr>
+                      <a:picLocks noChangeAspect="1" noChangeArrowheads="1"/>
+                    </pic:cNvPicPr>
+                  </pic:nvPicPr>
+                  <pic:blipFill>
+                    <a:blip r:embed="rId60"/>
+                    <a:stretch>
+                      <a:fillRect/>
+                    </a:stretch>
+                  </pic:blipFill>
+                  <pic:spPr bwMode="auto">
+                    <a:xfrm>
+                      <a:off x="0" y="0"/>
+                      <a:ext cx="5172075" cy="2228850"/>
+                    </a:xfrm>
+                    <a:prstGeom prst="rect">
+                      <a:avLst/>
+                    </a:prstGeom>
+                  </pic:spPr>
+                </pic:pic>
+              </a:graphicData>
+            </a:graphic>
+          </wp:anchor>
+        </w:drawing>
+      </w:r>
+    </w:p>
+    <w:p>
+      <w:pPr>
+        <w:pStyle w:val="TextBody"/>
+        <w:spacing w:before="0" w:after="140"/>
+        <w:jc w:val="center"/>
+        <w:rPr>
+          <w:sz w:val="28"/>
+          <w:szCs w:val="28"/>
+        </w:rPr>
+      </w:pPr>
+      <w:r>
+        <w:rPr>
+          <w:sz w:val="28"/>
+          <w:szCs w:val="28"/>
+        </w:rPr>
+        <w:t>Рисунок 57 — информация о всех адресах домена mail.ru.</w:t>
       </w:r>
     </w:p>
     <w:sectPr>
@@ -12942,6 +15768,14 @@
     <w:name w:val="Index Link"/>
     <w:qFormat/>
     <w:rPr/>
+  </w:style>
+  <w:style w:type="character" w:styleId="Emphasis">
+    <w:name w:val="Emphasis"/>
+    <w:qFormat/>
+    <w:rPr>
+      <w:i/>
+      <w:iCs/>
+    </w:rPr>
   </w:style>
   <w:style w:type="paragraph" w:styleId="Heading">
     <w:name w:val="Heading"/>

</xml_diff>